<commit_message>
agregado puesta en marcha
</commit_message>
<xml_diff>
--- a/Parte 3/AE-3. Plan de Empresa(parte3).docx
+++ b/Parte 3/AE-3. Plan de Empresa(parte3).docx
@@ -856,6 +856,15 @@
     </w:p>
     <w:sdt>
       <w:sdtPr>
+        <w:rPr>
+          <w:rFonts w:asciiTheme="minorHAnsi" w:eastAsiaTheme="minorHAnsi" w:hAnsiTheme="minorHAnsi" w:cstheme="minorBidi"/>
+          <w:color w:val="auto"/>
+          <w:kern w:val="2"/>
+          <w:sz w:val="22"/>
+          <w:szCs w:val="22"/>
+          <w:lang w:val="es-ES" w:eastAsia="en-US"/>
+          <w14:ligatures w14:val="standardContextual"/>
+        </w:rPr>
         <w:id w:val="1791621109"/>
         <w:docPartObj>
           <w:docPartGallery w:val="Table of Contents"/>
@@ -864,15 +873,8 @@
       </w:sdtPr>
       <w:sdtEndPr>
         <w:rPr>
-          <w:rFonts w:asciiTheme="minorHAnsi" w:eastAsiaTheme="minorHAnsi" w:hAnsiTheme="minorHAnsi" w:cstheme="minorBidi"/>
           <w:b/>
           <w:bCs/>
-          <w:color w:val="auto"/>
-          <w:kern w:val="2"/>
-          <w:sz w:val="22"/>
-          <w:szCs w:val="22"/>
-          <w:lang w:val="es-ES" w:eastAsia="en-US"/>
-          <w14:ligatures w14:val="standardContextual"/>
         </w:rPr>
       </w:sdtEndPr>
       <w:sdtContent>
@@ -2045,6 +2047,567 @@
     </w:p>
     <w:p>
       <w:pPr>
+        <w:pStyle w:val="Ttulo2"/>
+        <w:pBdr>
+          <w:bottom w:val="single" w:sz="24" w:space="3" w:color="auto"/>
+        </w:pBdr>
+        <w:shd w:val="clear" w:color="auto" w:fill="FFFFFF"/>
+        <w:spacing w:before="330" w:after="300"/>
+        <w:textAlignment w:val="baseline"/>
+        <w:rPr>
+          <w:rFonts w:ascii="Poppins" w:hAnsi="Poppins" w:cs="Poppins"/>
+          <w:color w:val="2E2D2C"/>
+          <w:spacing w:val="-8"/>
+          <w:sz w:val="32"/>
+          <w:szCs w:val="32"/>
+        </w:rPr>
+      </w:pPr>
+      <w:r>
+        <w:rPr>
+          <w:rFonts w:ascii="Poppins" w:hAnsi="Poppins" w:cs="Poppins"/>
+          <w:color w:val="2E2D2C"/>
+          <w:spacing w:val="-8"/>
+          <w:sz w:val="32"/>
+          <w:szCs w:val="32"/>
+        </w:rPr>
+        <w:t>Procesos de Puesta en marcha</w:t>
+      </w:r>
+    </w:p>
+    <w:p>
+      <w:pPr>
+        <w:numPr>
+          <w:ilvl w:val="0"/>
+          <w:numId w:val="71"/>
+        </w:numPr>
+        <w:shd w:val="clear" w:color="auto" w:fill="FFFFFF"/>
+        <w:spacing w:after="0" w:line="240" w:lineRule="auto"/>
+        <w:jc w:val="both"/>
+        <w:rPr>
+          <w:rFonts w:ascii="Poppins" w:hAnsi="Poppins" w:cs="Poppins"/>
+          <w:color w:val="000000"/>
+          <w:sz w:val="24"/>
+          <w:szCs w:val="24"/>
+        </w:rPr>
+      </w:pPr>
+      <w:r>
+        <w:rPr>
+          <w:rFonts w:ascii="Poppins" w:hAnsi="Poppins" w:cs="Poppins"/>
+          <w:color w:val="000000"/>
+        </w:rPr>
+        <w:t>Agencia Tributaria (AEAT) : </w:t>
+      </w:r>
+      <w:hyperlink r:id="rId11" w:history="1">
+        <w:r>
+          <w:rPr>
+            <w:rStyle w:val="Hipervnculo"/>
+            <w:rFonts w:ascii="Poppins" w:hAnsi="Poppins" w:cs="Poppins"/>
+            <w:sz w:val="21"/>
+            <w:szCs w:val="21"/>
+            <w:bdr w:val="none" w:sz="0" w:space="0" w:color="auto" w:frame="1"/>
+          </w:rPr>
+          <w:t>Alta en el Censo de empresarios, profesionales y retenedores</w:t>
+        </w:r>
+      </w:hyperlink>
+    </w:p>
+    <w:p>
+      <w:pPr>
+        <w:numPr>
+          <w:ilvl w:val="0"/>
+          <w:numId w:val="71"/>
+        </w:numPr>
+        <w:shd w:val="clear" w:color="auto" w:fill="FFFFFF"/>
+        <w:spacing w:after="0" w:line="240" w:lineRule="auto"/>
+        <w:jc w:val="both"/>
+        <w:rPr>
+          <w:rFonts w:ascii="Poppins" w:hAnsi="Poppins" w:cs="Poppins"/>
+          <w:color w:val="000000"/>
+        </w:rPr>
+      </w:pPr>
+      <w:r>
+        <w:rPr>
+          <w:rFonts w:ascii="Poppins" w:hAnsi="Poppins" w:cs="Poppins"/>
+          <w:color w:val="000000"/>
+        </w:rPr>
+        <w:t>Agencia Tributaria (AEAT) : </w:t>
+      </w:r>
+      <w:hyperlink r:id="rId12" w:history="1">
+        <w:r>
+          <w:rPr>
+            <w:rStyle w:val="Hipervnculo"/>
+            <w:rFonts w:ascii="Poppins" w:hAnsi="Poppins" w:cs="Poppins"/>
+            <w:sz w:val="21"/>
+            <w:szCs w:val="21"/>
+            <w:bdr w:val="none" w:sz="0" w:space="0" w:color="auto" w:frame="1"/>
+          </w:rPr>
+          <w:t>Impuesto sobre Actividades Económicas</w:t>
+        </w:r>
+      </w:hyperlink>
+      <w:r>
+        <w:rPr>
+          <w:rFonts w:ascii="Poppins" w:hAnsi="Poppins" w:cs="Poppins"/>
+          <w:color w:val="000000"/>
+        </w:rPr>
+        <w:t> (exentas las empresas de nueva creación durante los dos primeros ejercicios)</w:t>
+      </w:r>
+    </w:p>
+    <w:p>
+      <w:pPr>
+        <w:numPr>
+          <w:ilvl w:val="0"/>
+          <w:numId w:val="71"/>
+        </w:numPr>
+        <w:shd w:val="clear" w:color="auto" w:fill="FFFFFF"/>
+        <w:spacing w:after="0" w:line="240" w:lineRule="auto"/>
+        <w:jc w:val="both"/>
+        <w:rPr>
+          <w:rFonts w:ascii="Poppins" w:hAnsi="Poppins" w:cs="Poppins"/>
+          <w:color w:val="000000"/>
+        </w:rPr>
+      </w:pPr>
+      <w:r>
+        <w:rPr>
+          <w:rFonts w:ascii="Poppins" w:hAnsi="Poppins" w:cs="Poppins"/>
+          <w:color w:val="000000"/>
+        </w:rPr>
+        <w:t>Tesorería General de la Seguridad Social : </w:t>
+      </w:r>
+      <w:hyperlink r:id="rId13" w:history="1">
+        <w:r>
+          <w:rPr>
+            <w:rStyle w:val="Hipervnculo"/>
+            <w:rFonts w:ascii="Poppins" w:hAnsi="Poppins" w:cs="Poppins"/>
+            <w:sz w:val="21"/>
+            <w:szCs w:val="21"/>
+            <w:bdr w:val="none" w:sz="0" w:space="0" w:color="auto" w:frame="1"/>
+          </w:rPr>
+          <w:t>Afiliación de trabajadores</w:t>
+        </w:r>
+      </w:hyperlink>
+      <w:r>
+        <w:rPr>
+          <w:rFonts w:ascii="Poppins" w:hAnsi="Poppins" w:cs="Poppins"/>
+          <w:color w:val="000000"/>
+        </w:rPr>
+        <w:t> (en el supuesto de que no estén afiliados)</w:t>
+      </w:r>
+    </w:p>
+    <w:p>
+      <w:pPr>
+        <w:numPr>
+          <w:ilvl w:val="0"/>
+          <w:numId w:val="71"/>
+        </w:numPr>
+        <w:shd w:val="clear" w:color="auto" w:fill="FFFFFF"/>
+        <w:spacing w:after="0" w:line="240" w:lineRule="auto"/>
+        <w:jc w:val="both"/>
+        <w:rPr>
+          <w:rFonts w:ascii="Poppins" w:hAnsi="Poppins" w:cs="Poppins"/>
+          <w:color w:val="000000"/>
+        </w:rPr>
+      </w:pPr>
+      <w:r>
+        <w:rPr>
+          <w:rFonts w:ascii="Poppins" w:hAnsi="Poppins" w:cs="Poppins"/>
+          <w:color w:val="000000"/>
+        </w:rPr>
+        <w:t>Tesorería General de la Seguridad Social : </w:t>
+      </w:r>
+      <w:hyperlink r:id="rId14" w:history="1">
+        <w:r>
+          <w:rPr>
+            <w:rStyle w:val="Hipervnculo"/>
+            <w:rFonts w:ascii="Poppins" w:hAnsi="Poppins" w:cs="Poppins"/>
+            <w:sz w:val="21"/>
+            <w:szCs w:val="21"/>
+            <w:bdr w:val="none" w:sz="0" w:space="0" w:color="auto" w:frame="1"/>
+          </w:rPr>
+          <w:t>Inscripción de la empresa</w:t>
+        </w:r>
+      </w:hyperlink>
+    </w:p>
+    <w:p>
+      <w:pPr>
+        <w:numPr>
+          <w:ilvl w:val="0"/>
+          <w:numId w:val="71"/>
+        </w:numPr>
+        <w:shd w:val="clear" w:color="auto" w:fill="FFFFFF"/>
+        <w:spacing w:after="0" w:line="240" w:lineRule="auto"/>
+        <w:jc w:val="both"/>
+        <w:rPr>
+          <w:rFonts w:ascii="Poppins" w:hAnsi="Poppins" w:cs="Poppins"/>
+          <w:color w:val="000000"/>
+        </w:rPr>
+      </w:pPr>
+      <w:r>
+        <w:rPr>
+          <w:rFonts w:ascii="Poppins" w:hAnsi="Poppins" w:cs="Poppins"/>
+          <w:color w:val="000000"/>
+        </w:rPr>
+        <w:t>Consejería de Trabajo de la Comunidad Autónoma : </w:t>
+      </w:r>
+      <w:hyperlink r:id="rId15" w:history="1">
+        <w:r>
+          <w:rPr>
+            <w:rStyle w:val="Hipervnculo"/>
+            <w:rFonts w:ascii="Poppins" w:hAnsi="Poppins" w:cs="Poppins"/>
+            <w:sz w:val="21"/>
+            <w:szCs w:val="21"/>
+            <w:bdr w:val="none" w:sz="0" w:space="0" w:color="auto" w:frame="1"/>
+          </w:rPr>
+          <w:t>Comunicación de apertura del centro de trabajo</w:t>
+        </w:r>
+      </w:hyperlink>
+    </w:p>
+    <w:p>
+      <w:pPr>
+        <w:numPr>
+          <w:ilvl w:val="0"/>
+          <w:numId w:val="71"/>
+        </w:numPr>
+        <w:shd w:val="clear" w:color="auto" w:fill="FFFFFF"/>
+        <w:spacing w:after="0" w:line="240" w:lineRule="auto"/>
+        <w:jc w:val="both"/>
+        <w:rPr>
+          <w:rFonts w:ascii="Poppins" w:hAnsi="Poppins" w:cs="Poppins"/>
+          <w:color w:val="000000"/>
+        </w:rPr>
+      </w:pPr>
+      <w:r>
+        <w:rPr>
+          <w:rFonts w:ascii="Poppins" w:hAnsi="Poppins" w:cs="Poppins"/>
+          <w:color w:val="000000"/>
+        </w:rPr>
+        <w:t>Otros organismos oficiales y/o registros : </w:t>
+      </w:r>
+      <w:hyperlink r:id="rId16" w:history="1">
+        <w:r>
+          <w:rPr>
+            <w:rStyle w:val="Hipervnculo"/>
+            <w:rFonts w:ascii="Poppins" w:hAnsi="Poppins" w:cs="Poppins"/>
+            <w:sz w:val="21"/>
+            <w:szCs w:val="21"/>
+            <w:bdr w:val="none" w:sz="0" w:space="0" w:color="auto" w:frame="1"/>
+          </w:rPr>
+          <w:t>Inscripción en otros organismos oficiales y/o registros</w:t>
+        </w:r>
+      </w:hyperlink>
+    </w:p>
+    <w:p>
+      <w:pPr>
+        <w:numPr>
+          <w:ilvl w:val="0"/>
+          <w:numId w:val="71"/>
+        </w:numPr>
+        <w:shd w:val="clear" w:color="auto" w:fill="FFFFFF"/>
+        <w:spacing w:after="0" w:line="240" w:lineRule="auto"/>
+        <w:jc w:val="both"/>
+        <w:rPr>
+          <w:rFonts w:ascii="Poppins" w:hAnsi="Poppins" w:cs="Poppins"/>
+          <w:color w:val="000000"/>
+        </w:rPr>
+      </w:pPr>
+      <w:r>
+        <w:rPr>
+          <w:rFonts w:ascii="Poppins" w:hAnsi="Poppins" w:cs="Poppins"/>
+          <w:color w:val="000000"/>
+        </w:rPr>
+        <w:t>Tesorería General de la Seguridad Social : </w:t>
+      </w:r>
+      <w:hyperlink r:id="rId17" w:history="1">
+        <w:r>
+          <w:rPr>
+            <w:rStyle w:val="Hipervnculo"/>
+            <w:rFonts w:ascii="Poppins" w:hAnsi="Poppins" w:cs="Poppins"/>
+            <w:sz w:val="21"/>
+            <w:szCs w:val="21"/>
+            <w:bdr w:val="none" w:sz="0" w:space="0" w:color="auto" w:frame="1"/>
+          </w:rPr>
+          <w:t>Alta de los trabajadores en el Régimen de la Seguridad Social</w:t>
+        </w:r>
+      </w:hyperlink>
+    </w:p>
+    <w:p>
+      <w:pPr>
+        <w:numPr>
+          <w:ilvl w:val="0"/>
+          <w:numId w:val="71"/>
+        </w:numPr>
+        <w:shd w:val="clear" w:color="auto" w:fill="FFFFFF"/>
+        <w:spacing w:after="0" w:line="240" w:lineRule="auto"/>
+        <w:jc w:val="both"/>
+        <w:rPr>
+          <w:rFonts w:ascii="Poppins" w:hAnsi="Poppins" w:cs="Poppins"/>
+          <w:color w:val="000000"/>
+        </w:rPr>
+      </w:pPr>
+      <w:r>
+        <w:rPr>
+          <w:rFonts w:ascii="Poppins" w:hAnsi="Poppins" w:cs="Poppins"/>
+          <w:color w:val="000000"/>
+        </w:rPr>
+        <w:t>Inspección Provincial de Trabajo : </w:t>
+      </w:r>
+      <w:hyperlink r:id="rId18" w:history="1">
+        <w:r>
+          <w:rPr>
+            <w:rStyle w:val="Hipervnculo"/>
+            <w:rFonts w:ascii="Poppins" w:hAnsi="Poppins" w:cs="Poppins"/>
+            <w:sz w:val="21"/>
+            <w:szCs w:val="21"/>
+            <w:bdr w:val="none" w:sz="0" w:space="0" w:color="auto" w:frame="1"/>
+          </w:rPr>
+          <w:t>Obtención del calendario laboral</w:t>
+        </w:r>
+      </w:hyperlink>
+    </w:p>
+    <w:p>
+      <w:pPr>
+        <w:numPr>
+          <w:ilvl w:val="0"/>
+          <w:numId w:val="71"/>
+        </w:numPr>
+        <w:shd w:val="clear" w:color="auto" w:fill="FFFFFF"/>
+        <w:spacing w:after="0" w:line="240" w:lineRule="auto"/>
+        <w:jc w:val="both"/>
+        <w:rPr>
+          <w:rFonts w:ascii="Poppins" w:hAnsi="Poppins" w:cs="Poppins"/>
+          <w:color w:val="000000"/>
+        </w:rPr>
+      </w:pPr>
+      <w:r>
+        <w:rPr>
+          <w:rFonts w:ascii="Poppins" w:hAnsi="Poppins" w:cs="Poppins"/>
+          <w:color w:val="000000"/>
+        </w:rPr>
+        <w:t>Servicio Público de Empleo Estatal : </w:t>
+      </w:r>
+      <w:hyperlink r:id="rId19" w:history="1">
+        <w:r>
+          <w:rPr>
+            <w:rStyle w:val="Hipervnculo"/>
+            <w:rFonts w:ascii="Poppins" w:hAnsi="Poppins" w:cs="Poppins"/>
+            <w:sz w:val="21"/>
+            <w:szCs w:val="21"/>
+            <w:bdr w:val="none" w:sz="0" w:space="0" w:color="auto" w:frame="1"/>
+          </w:rPr>
+          <w:t>Alta de los contratos de trabajo</w:t>
+        </w:r>
+      </w:hyperlink>
+    </w:p>
+    <w:p>
+      <w:pPr>
+        <w:numPr>
+          <w:ilvl w:val="0"/>
+          <w:numId w:val="71"/>
+        </w:numPr>
+        <w:shd w:val="clear" w:color="auto" w:fill="FFFFFF"/>
+        <w:spacing w:after="0" w:line="240" w:lineRule="auto"/>
+        <w:jc w:val="both"/>
+        <w:rPr>
+          <w:rFonts w:ascii="Poppins" w:hAnsi="Poppins" w:cs="Poppins"/>
+          <w:color w:val="000000"/>
+        </w:rPr>
+      </w:pPr>
+      <w:r>
+        <w:rPr>
+          <w:rFonts w:ascii="Poppins" w:hAnsi="Poppins" w:cs="Poppins"/>
+          <w:color w:val="000000"/>
+        </w:rPr>
+        <w:t>Oficina Española de Patentes y Marcas : </w:t>
+      </w:r>
+      <w:hyperlink r:id="rId20" w:history="1">
+        <w:r>
+          <w:rPr>
+            <w:rStyle w:val="Hipervnculo"/>
+            <w:rFonts w:ascii="Poppins" w:hAnsi="Poppins" w:cs="Poppins"/>
+            <w:sz w:val="21"/>
+            <w:szCs w:val="21"/>
+            <w:bdr w:val="none" w:sz="0" w:space="0" w:color="auto" w:frame="1"/>
+          </w:rPr>
+          <w:t>Registro de signos distintivos</w:t>
+        </w:r>
+      </w:hyperlink>
+    </w:p>
+    <w:p>
+      <w:pPr>
+        <w:numPr>
+          <w:ilvl w:val="0"/>
+          <w:numId w:val="71"/>
+        </w:numPr>
+        <w:shd w:val="clear" w:color="auto" w:fill="FFFFFF"/>
+        <w:spacing w:after="0" w:line="240" w:lineRule="auto"/>
+        <w:jc w:val="both"/>
+        <w:rPr>
+          <w:rFonts w:ascii="Poppins" w:hAnsi="Poppins" w:cs="Poppins"/>
+          <w:color w:val="000000"/>
+        </w:rPr>
+      </w:pPr>
+      <w:r>
+        <w:rPr>
+          <w:rFonts w:ascii="Poppins" w:hAnsi="Poppins" w:cs="Poppins"/>
+          <w:color w:val="000000"/>
+        </w:rPr>
+        <w:t>Ayuntamientos : </w:t>
+      </w:r>
+      <w:hyperlink r:id="rId21" w:history="1">
+        <w:r>
+          <w:rPr>
+            <w:rStyle w:val="Hipervnculo"/>
+            <w:rFonts w:ascii="Poppins" w:hAnsi="Poppins" w:cs="Poppins"/>
+            <w:sz w:val="21"/>
+            <w:szCs w:val="21"/>
+            <w:bdr w:val="none" w:sz="0" w:space="0" w:color="auto" w:frame="1"/>
+          </w:rPr>
+          <w:t>Licencia de actividad</w:t>
+        </w:r>
+      </w:hyperlink>
+    </w:p>
+    <w:p>
+      <w:pPr>
+        <w:numPr>
+          <w:ilvl w:val="0"/>
+          <w:numId w:val="71"/>
+        </w:numPr>
+        <w:shd w:val="clear" w:color="auto" w:fill="FFFFFF"/>
+        <w:spacing w:after="0" w:line="240" w:lineRule="auto"/>
+        <w:jc w:val="both"/>
+        <w:rPr>
+          <w:rFonts w:ascii="Poppins" w:hAnsi="Poppins" w:cs="Poppins"/>
+          <w:color w:val="000000"/>
+        </w:rPr>
+      </w:pPr>
+      <w:r>
+        <w:rPr>
+          <w:rFonts w:ascii="Poppins" w:hAnsi="Poppins" w:cs="Poppins"/>
+          <w:color w:val="000000"/>
+        </w:rPr>
+        <w:t>Autoridades de certificación : </w:t>
+      </w:r>
+      <w:hyperlink r:id="rId22" w:history="1">
+        <w:r>
+          <w:rPr>
+            <w:rStyle w:val="Hipervnculo"/>
+            <w:rFonts w:ascii="Poppins" w:hAnsi="Poppins" w:cs="Poppins"/>
+            <w:sz w:val="21"/>
+            <w:szCs w:val="21"/>
+            <w:bdr w:val="none" w:sz="0" w:space="0" w:color="auto" w:frame="1"/>
+          </w:rPr>
+          <w:t>Obtención de un certificado electrónico</w:t>
+        </w:r>
+      </w:hyperlink>
+    </w:p>
+    <w:p>
+      <w:pPr>
+        <w:numPr>
+          <w:ilvl w:val="0"/>
+          <w:numId w:val="71"/>
+        </w:numPr>
+        <w:shd w:val="clear" w:color="auto" w:fill="FFFFFF"/>
+        <w:spacing w:after="0" w:line="240" w:lineRule="auto"/>
+        <w:jc w:val="both"/>
+        <w:rPr>
+          <w:rFonts w:ascii="Poppins" w:hAnsi="Poppins" w:cs="Poppins"/>
+          <w:color w:val="000000"/>
+        </w:rPr>
+      </w:pPr>
+      <w:r>
+        <w:rPr>
+          <w:rFonts w:ascii="Poppins" w:hAnsi="Poppins" w:cs="Poppins"/>
+          <w:color w:val="000000"/>
+        </w:rPr>
+        <w:t>Registro Mercantil Provincial : </w:t>
+      </w:r>
+      <w:hyperlink r:id="rId23" w:history="1">
+        <w:r>
+          <w:rPr>
+            <w:rStyle w:val="Hipervnculo"/>
+            <w:rFonts w:ascii="Poppins" w:hAnsi="Poppins" w:cs="Poppins"/>
+            <w:sz w:val="21"/>
+            <w:szCs w:val="21"/>
+            <w:bdr w:val="none" w:sz="0" w:space="0" w:color="auto" w:frame="1"/>
+          </w:rPr>
+          <w:t>Legalización del Libro de actas, del Libro registro de socios, del Libro-registro de acciones nominativas y del Libro registro de contratos entre el socio único y la sociedad</w:t>
+        </w:r>
+      </w:hyperlink>
+    </w:p>
+    <w:p>
+      <w:pPr>
+        <w:numPr>
+          <w:ilvl w:val="0"/>
+          <w:numId w:val="71"/>
+        </w:numPr>
+        <w:shd w:val="clear" w:color="auto" w:fill="FFFFFF"/>
+        <w:spacing w:after="0" w:line="240" w:lineRule="auto"/>
+        <w:jc w:val="both"/>
+        <w:rPr>
+          <w:rFonts w:ascii="Poppins" w:hAnsi="Poppins" w:cs="Poppins"/>
+          <w:color w:val="000000"/>
+        </w:rPr>
+      </w:pPr>
+      <w:r>
+        <w:rPr>
+          <w:rFonts w:ascii="Poppins" w:hAnsi="Poppins" w:cs="Poppins"/>
+          <w:color w:val="000000"/>
+        </w:rPr>
+        <w:t>Registro Mercantil Provincial : </w:t>
+      </w:r>
+      <w:hyperlink r:id="rId24" w:history="1">
+        <w:r>
+          <w:rPr>
+            <w:rStyle w:val="Hipervnculo"/>
+            <w:rFonts w:ascii="Poppins" w:hAnsi="Poppins" w:cs="Poppins"/>
+            <w:sz w:val="21"/>
+            <w:szCs w:val="21"/>
+            <w:bdr w:val="none" w:sz="0" w:space="0" w:color="auto" w:frame="1"/>
+          </w:rPr>
+          <w:t>Legalización del Libro Diario y del Libro de Inventarios y Cuentas Anuales</w:t>
+        </w:r>
+      </w:hyperlink>
+    </w:p>
+    <w:p>
+      <w:pPr>
+        <w:numPr>
+          <w:ilvl w:val="0"/>
+          <w:numId w:val="71"/>
+        </w:numPr>
+        <w:shd w:val="clear" w:color="auto" w:fill="FFFFFF"/>
+        <w:spacing w:after="0" w:line="240" w:lineRule="auto"/>
+        <w:jc w:val="both"/>
+        <w:rPr>
+          <w:rFonts w:ascii="Poppins" w:hAnsi="Poppins" w:cs="Poppins"/>
+          <w:color w:val="000000"/>
+        </w:rPr>
+      </w:pPr>
+      <w:r>
+        <w:rPr>
+          <w:rFonts w:ascii="Poppins" w:hAnsi="Poppins" w:cs="Poppins"/>
+          <w:color w:val="000000"/>
+        </w:rPr>
+        <w:t>Tesorería General de la Seguridad Social : </w:t>
+      </w:r>
+      <w:hyperlink r:id="rId25" w:history="1">
+        <w:r>
+          <w:rPr>
+            <w:rStyle w:val="Hipervnculo"/>
+            <w:rFonts w:ascii="Poppins" w:hAnsi="Poppins" w:cs="Poppins"/>
+            <w:sz w:val="21"/>
+            <w:szCs w:val="21"/>
+            <w:bdr w:val="none" w:sz="0" w:space="0" w:color="auto" w:frame="1"/>
+          </w:rPr>
+          <w:t>Alta de los socios y administradores en los regímenes de la Seguridad Social</w:t>
+        </w:r>
+      </w:hyperlink>
+    </w:p>
+    <w:p>
+      <w:pPr>
+        <w:rPr>
+          <w:lang w:eastAsia="en-GB"/>
+        </w:rPr>
+      </w:pPr>
+    </w:p>
+    <w:p>
+      <w:pPr>
         <w:pStyle w:val="Ttulo1"/>
         <w:rPr>
           <w:rFonts w:asciiTheme="minorHAnsi" w:hAnsiTheme="minorHAnsi" w:cstheme="minorHAnsi"/>
@@ -2063,6 +2626,7 @@
           <w:color w:val="auto"/>
           <w:lang w:eastAsia="en-GB"/>
         </w:rPr>
+        <w:lastRenderedPageBreak/>
         <w:t>9. Plan Económico Financiero</w:t>
       </w:r>
       <w:bookmarkEnd w:id="5"/>
@@ -2262,7 +2826,7 @@
       <w:bookmarkEnd w:id="10"/>
     </w:p>
     <w:sectPr>
-      <w:footerReference w:type="default" r:id="rId11"/>
+      <w:footerReference w:type="default" r:id="rId26"/>
       <w:pgSz w:w="11906" w:h="16838"/>
       <w:pgMar w:top="1417" w:right="1701" w:bottom="1417" w:left="1701" w:header="708" w:footer="708" w:gutter="0"/>
       <w:pgNumType w:start="0"/>
@@ -9804,6 +10368,155 @@
     </w:lvl>
   </w:abstractNum>
   <w:abstractNum w:abstractNumId="65" w15:restartNumberingAfterBreak="0">
+    <w:nsid w:val="71534F20"/>
+    <w:multiLevelType w:val="multilevel"/>
+    <w:tmpl w:val="965A7ED4"/>
+    <w:lvl w:ilvl="0">
+      <w:start w:val="1"/>
+      <w:numFmt w:val="bullet"/>
+      <w:lvlText w:val=""/>
+      <w:lvlJc w:val="left"/>
+      <w:pPr>
+        <w:tabs>
+          <w:tab w:val="num" w:pos="720"/>
+        </w:tabs>
+        <w:ind w:left="720" w:hanging="360"/>
+      </w:pPr>
+      <w:rPr>
+        <w:rFonts w:ascii="Symbol" w:hAnsi="Symbol" w:hint="default"/>
+        <w:sz w:val="20"/>
+      </w:rPr>
+    </w:lvl>
+    <w:lvl w:ilvl="1" w:tentative="1">
+      <w:start w:val="1"/>
+      <w:numFmt w:val="bullet"/>
+      <w:lvlText w:val="o"/>
+      <w:lvlJc w:val="left"/>
+      <w:pPr>
+        <w:tabs>
+          <w:tab w:val="num" w:pos="1440"/>
+        </w:tabs>
+        <w:ind w:left="1440" w:hanging="360"/>
+      </w:pPr>
+      <w:rPr>
+        <w:rFonts w:ascii="Courier New" w:hAnsi="Courier New" w:hint="default"/>
+        <w:sz w:val="20"/>
+      </w:rPr>
+    </w:lvl>
+    <w:lvl w:ilvl="2" w:tentative="1">
+      <w:start w:val="1"/>
+      <w:numFmt w:val="bullet"/>
+      <w:lvlText w:val=""/>
+      <w:lvlJc w:val="left"/>
+      <w:pPr>
+        <w:tabs>
+          <w:tab w:val="num" w:pos="2160"/>
+        </w:tabs>
+        <w:ind w:left="2160" w:hanging="360"/>
+      </w:pPr>
+      <w:rPr>
+        <w:rFonts w:ascii="Wingdings" w:hAnsi="Wingdings" w:hint="default"/>
+        <w:sz w:val="20"/>
+      </w:rPr>
+    </w:lvl>
+    <w:lvl w:ilvl="3" w:tentative="1">
+      <w:start w:val="1"/>
+      <w:numFmt w:val="bullet"/>
+      <w:lvlText w:val=""/>
+      <w:lvlJc w:val="left"/>
+      <w:pPr>
+        <w:tabs>
+          <w:tab w:val="num" w:pos="2880"/>
+        </w:tabs>
+        <w:ind w:left="2880" w:hanging="360"/>
+      </w:pPr>
+      <w:rPr>
+        <w:rFonts w:ascii="Wingdings" w:hAnsi="Wingdings" w:hint="default"/>
+        <w:sz w:val="20"/>
+      </w:rPr>
+    </w:lvl>
+    <w:lvl w:ilvl="4" w:tentative="1">
+      <w:start w:val="1"/>
+      <w:numFmt w:val="bullet"/>
+      <w:lvlText w:val=""/>
+      <w:lvlJc w:val="left"/>
+      <w:pPr>
+        <w:tabs>
+          <w:tab w:val="num" w:pos="3600"/>
+        </w:tabs>
+        <w:ind w:left="3600" w:hanging="360"/>
+      </w:pPr>
+      <w:rPr>
+        <w:rFonts w:ascii="Wingdings" w:hAnsi="Wingdings" w:hint="default"/>
+        <w:sz w:val="20"/>
+      </w:rPr>
+    </w:lvl>
+    <w:lvl w:ilvl="5" w:tentative="1">
+      <w:start w:val="1"/>
+      <w:numFmt w:val="bullet"/>
+      <w:lvlText w:val=""/>
+      <w:lvlJc w:val="left"/>
+      <w:pPr>
+        <w:tabs>
+          <w:tab w:val="num" w:pos="4320"/>
+        </w:tabs>
+        <w:ind w:left="4320" w:hanging="360"/>
+      </w:pPr>
+      <w:rPr>
+        <w:rFonts w:ascii="Wingdings" w:hAnsi="Wingdings" w:hint="default"/>
+        <w:sz w:val="20"/>
+      </w:rPr>
+    </w:lvl>
+    <w:lvl w:ilvl="6" w:tentative="1">
+      <w:start w:val="1"/>
+      <w:numFmt w:val="bullet"/>
+      <w:lvlText w:val=""/>
+      <w:lvlJc w:val="left"/>
+      <w:pPr>
+        <w:tabs>
+          <w:tab w:val="num" w:pos="5040"/>
+        </w:tabs>
+        <w:ind w:left="5040" w:hanging="360"/>
+      </w:pPr>
+      <w:rPr>
+        <w:rFonts w:ascii="Wingdings" w:hAnsi="Wingdings" w:hint="default"/>
+        <w:sz w:val="20"/>
+      </w:rPr>
+    </w:lvl>
+    <w:lvl w:ilvl="7" w:tentative="1">
+      <w:start w:val="1"/>
+      <w:numFmt w:val="bullet"/>
+      <w:lvlText w:val=""/>
+      <w:lvlJc w:val="left"/>
+      <w:pPr>
+        <w:tabs>
+          <w:tab w:val="num" w:pos="5760"/>
+        </w:tabs>
+        <w:ind w:left="5760" w:hanging="360"/>
+      </w:pPr>
+      <w:rPr>
+        <w:rFonts w:ascii="Wingdings" w:hAnsi="Wingdings" w:hint="default"/>
+        <w:sz w:val="20"/>
+      </w:rPr>
+    </w:lvl>
+    <w:lvl w:ilvl="8" w:tentative="1">
+      <w:start w:val="1"/>
+      <w:numFmt w:val="bullet"/>
+      <w:lvlText w:val=""/>
+      <w:lvlJc w:val="left"/>
+      <w:pPr>
+        <w:tabs>
+          <w:tab w:val="num" w:pos="6480"/>
+        </w:tabs>
+        <w:ind w:left="6480" w:hanging="360"/>
+      </w:pPr>
+      <w:rPr>
+        <w:rFonts w:ascii="Wingdings" w:hAnsi="Wingdings" w:hint="default"/>
+        <w:sz w:val="20"/>
+      </w:rPr>
+    </w:lvl>
+  </w:abstractNum>
+  <w:abstractNum w:abstractNumId="66" w15:restartNumberingAfterBreak="0">
     <w:nsid w:val="7336309D"/>
     <w:multiLevelType w:val="multilevel"/>
     <w:tmpl w:val="78D4FB56"/>
@@ -9916,7 +10629,7 @@
       </w:pPr>
     </w:lvl>
   </w:abstractNum>
-  <w:abstractNum w:abstractNumId="66" w15:restartNumberingAfterBreak="0">
+  <w:abstractNum w:abstractNumId="67" w15:restartNumberingAfterBreak="0">
     <w:nsid w:val="7532568E"/>
     <w:multiLevelType w:val="hybridMultilevel"/>
     <w:tmpl w:val="8556AE08"/>
@@ -10002,7 +10715,7 @@
       </w:pPr>
     </w:lvl>
   </w:abstractNum>
-  <w:abstractNum w:abstractNumId="67" w15:restartNumberingAfterBreak="0">
+  <w:abstractNum w:abstractNumId="68" w15:restartNumberingAfterBreak="0">
     <w:nsid w:val="760B5F56"/>
     <w:multiLevelType w:val="hybridMultilevel"/>
     <w:tmpl w:val="8B1C513E"/>
@@ -10092,7 +10805,7 @@
       </w:pPr>
     </w:lvl>
   </w:abstractNum>
-  <w:abstractNum w:abstractNumId="68" w15:restartNumberingAfterBreak="0">
+  <w:abstractNum w:abstractNumId="69" w15:restartNumberingAfterBreak="0">
     <w:nsid w:val="7CE24076"/>
     <w:multiLevelType w:val="hybridMultilevel"/>
     <w:tmpl w:val="47562ABE"/>
@@ -10205,7 +10918,7 @@
       </w:rPr>
     </w:lvl>
   </w:abstractNum>
-  <w:abstractNum w:abstractNumId="69" w15:restartNumberingAfterBreak="0">
+  <w:abstractNum w:abstractNumId="70" w15:restartNumberingAfterBreak="0">
     <w:nsid w:val="7DE16430"/>
     <w:multiLevelType w:val="multilevel"/>
     <w:tmpl w:val="9208E99E"/>
@@ -10382,7 +11095,7 @@
     <w:abstractNumId w:val="22"/>
   </w:num>
   <w:num w:numId="22" w16cid:durableId="1864971508">
-    <w:abstractNumId w:val="67"/>
+    <w:abstractNumId w:val="68"/>
   </w:num>
   <w:num w:numId="23" w16cid:durableId="1563445399">
     <w:abstractNumId w:val="47"/>
@@ -10430,7 +11143,7 @@
     <w:abstractNumId w:val="37"/>
   </w:num>
   <w:num w:numId="38" w16cid:durableId="1496916975">
-    <w:abstractNumId w:val="65"/>
+    <w:abstractNumId w:val="66"/>
   </w:num>
   <w:num w:numId="39" w16cid:durableId="1278945162">
     <w:abstractNumId w:val="25"/>
@@ -10439,10 +11152,10 @@
     <w:abstractNumId w:val="18"/>
   </w:num>
   <w:num w:numId="41" w16cid:durableId="1945071007">
-    <w:abstractNumId w:val="69"/>
+    <w:abstractNumId w:val="70"/>
   </w:num>
   <w:num w:numId="42" w16cid:durableId="770122326">
-    <w:abstractNumId w:val="68"/>
+    <w:abstractNumId w:val="69"/>
   </w:num>
   <w:num w:numId="43" w16cid:durableId="1426075137">
     <w:abstractNumId w:val="7"/>
@@ -10454,7 +11167,7 @@
     <w:abstractNumId w:val="30"/>
   </w:num>
   <w:num w:numId="46" w16cid:durableId="319114718">
-    <w:abstractNumId w:val="66"/>
+    <w:abstractNumId w:val="67"/>
   </w:num>
   <w:num w:numId="47" w16cid:durableId="1312903469">
     <w:abstractNumId w:val="1"/>
@@ -10527,6 +11240,9 @@
   </w:num>
   <w:num w:numId="70" w16cid:durableId="434060840">
     <w:abstractNumId w:val="4"/>
+  </w:num>
+  <w:num w:numId="71" w16cid:durableId="144930735">
+    <w:abstractNumId w:val="65"/>
   </w:num>
 </w:numbering>
 </file>

</xml_diff>

<commit_message>
parte maribel con dudas
</commit_message>
<xml_diff>
--- a/Parte 3/AE-3. Plan de Empresa(parte3).docx
+++ b/Parte 3/AE-3. Plan de Empresa(parte3).docx
@@ -286,17 +286,8 @@
                                           <w:color w:val="FFFFFF" w:themeColor="background1"/>
                                           <w:lang w:val="es-ES"/>
                                         </w:rPr>
-                                        <w:t xml:space="preserve"> </w:t>
+                                        <w:t xml:space="preserve"> Buxeda</w:t>
                                       </w:r>
-                                      <w:proofErr w:type="spellStart"/>
-                                      <w:r>
-                                        <w:rPr>
-                                          <w:color w:val="FFFFFF" w:themeColor="background1"/>
-                                          <w:lang w:val="es-ES"/>
-                                        </w:rPr>
-                                        <w:t>Buxeda</w:t>
-                                      </w:r>
-                                      <w:proofErr w:type="spellEnd"/>
                                     </w:p>
                                   </w:sdtContent>
                                 </w:sdt>
@@ -333,17 +324,8 @@
                                           <w:color w:val="FFFFFF" w:themeColor="background1"/>
                                           <w:lang w:val="es-ES"/>
                                         </w:rPr>
-                                        <w:t xml:space="preserve">artín </w:t>
+                                        <w:t>artín Simal</w:t>
                                       </w:r>
-                                      <w:proofErr w:type="spellStart"/>
-                                      <w:r>
-                                        <w:rPr>
-                                          <w:color w:val="FFFFFF" w:themeColor="background1"/>
-                                          <w:lang w:val="es-ES"/>
-                                        </w:rPr>
-                                        <w:t>Simal</w:t>
-                                      </w:r>
-                                      <w:proofErr w:type="spellEnd"/>
                                     </w:p>
                                   </w:sdtContent>
                                 </w:sdt>
@@ -462,17 +444,8 @@
                                     <w:color w:val="FFFFFF" w:themeColor="background1"/>
                                     <w:lang w:val="es-ES"/>
                                   </w:rPr>
-                                  <w:t xml:space="preserve"> </w:t>
+                                  <w:t xml:space="preserve"> Buxeda</w:t>
                                 </w:r>
-                                <w:proofErr w:type="spellStart"/>
-                                <w:r>
-                                  <w:rPr>
-                                    <w:color w:val="FFFFFF" w:themeColor="background1"/>
-                                    <w:lang w:val="es-ES"/>
-                                  </w:rPr>
-                                  <w:t>Buxeda</w:t>
-                                </w:r>
-                                <w:proofErr w:type="spellEnd"/>
                               </w:p>
                             </w:sdtContent>
                           </w:sdt>
@@ -509,17 +482,8 @@
                                     <w:color w:val="FFFFFF" w:themeColor="background1"/>
                                     <w:lang w:val="es-ES"/>
                                   </w:rPr>
-                                  <w:t xml:space="preserve">artín </w:t>
+                                  <w:t>artín Simal</w:t>
                                 </w:r>
-                                <w:proofErr w:type="spellStart"/>
-                                <w:r>
-                                  <w:rPr>
-                                    <w:color w:val="FFFFFF" w:themeColor="background1"/>
-                                    <w:lang w:val="es-ES"/>
-                                  </w:rPr>
-                                  <w:t>Simal</w:t>
-                                </w:r>
-                                <w:proofErr w:type="spellEnd"/>
                               </w:p>
                             </w:sdtContent>
                           </w:sdt>
@@ -654,18 +618,8 @@
                                         <w:sz w:val="72"/>
                                         <w:szCs w:val="72"/>
                                       </w:rPr>
-                                      <w:t xml:space="preserve">Plan De </w:t>
+                                      <w:t>Plan De Empresa</w:t>
                                     </w:r>
-                                    <w:proofErr w:type="spellStart"/>
-                                    <w:r>
-                                      <w:rPr>
-                                        <w:color w:val="FFFFFF" w:themeColor="background1"/>
-                                        <w:sz w:val="72"/>
-                                        <w:szCs w:val="72"/>
-                                      </w:rPr>
-                                      <w:t>Empresa</w:t>
-                                    </w:r>
-                                    <w:proofErr w:type="spellEnd"/>
                                   </w:p>
                                 </w:sdtContent>
                               </w:sdt>
@@ -720,18 +674,8 @@
                                   <w:sz w:val="72"/>
                                   <w:szCs w:val="72"/>
                                 </w:rPr>
-                                <w:t xml:space="preserve">Plan De </w:t>
+                                <w:t>Plan De Empresa</w:t>
                               </w:r>
-                              <w:proofErr w:type="spellStart"/>
-                              <w:r>
-                                <w:rPr>
-                                  <w:color w:val="FFFFFF" w:themeColor="background1"/>
-                                  <w:sz w:val="72"/>
-                                  <w:szCs w:val="72"/>
-                                </w:rPr>
-                                <w:t>Empresa</w:t>
-                              </w:r>
-                              <w:proofErr w:type="spellEnd"/>
                             </w:p>
                           </w:sdtContent>
                         </w:sdt>
@@ -883,11 +827,9 @@
             <w:pStyle w:val="TtuloTDC"/>
             <w:jc w:val="center"/>
           </w:pPr>
-          <w:proofErr w:type="spellStart"/>
           <w:r>
             <w:t>Índice</w:t>
           </w:r>
-          <w:proofErr w:type="spellEnd"/>
         </w:p>
         <w:p>
           <w:pPr>
@@ -2747,6 +2689,164 @@
     </w:p>
     <w:p>
       <w:pPr>
+        <w:rPr>
+          <w:lang w:eastAsia="en-GB"/>
+        </w:rPr>
+      </w:pPr>
+      <w:r>
+        <w:rPr>
+          <w:lang w:eastAsia="en-GB"/>
+        </w:rPr>
+        <w:t>En la cuenta de tesorería se va a presuponer que el primer año realizamos 2 proyecto, el segundo año se ejecutan 3 y durante el tercer ejercicio se venderán 4 proyectos.</w:t>
+      </w:r>
+    </w:p>
+    <w:p>
+      <w:pPr>
+        <w:rPr>
+          <w:lang w:eastAsia="en-GB"/>
+        </w:rPr>
+      </w:pPr>
+      <w:r>
+        <w:rPr>
+          <w:lang w:eastAsia="en-GB"/>
+        </w:rPr>
+        <w:t>Se imputan como compras del periodo durante el primer año toda la partida de inversiones, ya que incluye material informático y mobiliario de oficina. El segundo año no se adquiere nada, pero en el tercero se vuelve a adquirir una unidad de cada equipo informático.</w:t>
+      </w:r>
+    </w:p>
+    <w:p>
+      <w:pPr>
+        <w:rPr>
+          <w:lang w:eastAsia="en-GB"/>
+        </w:rPr>
+      </w:pPr>
+      <w:r>
+        <w:rPr>
+          <w:lang w:eastAsia="en-GB"/>
+        </w:rPr>
+        <w:t>Como suministros, se sumarán el internet y la electricidad. Suponemos un aumento anual del 3% respecto al año anterior por efecto de la inflación.</w:t>
+      </w:r>
+    </w:p>
+    <w:p>
+      <w:pPr>
+        <w:rPr>
+          <w:lang w:eastAsia="en-GB"/>
+        </w:rPr>
+      </w:pPr>
+      <w:r>
+        <w:rPr>
+          <w:lang w:eastAsia="en-GB"/>
+        </w:rPr>
+        <w:t>En lo que se refiere a otros gastos, se van a incluir en el primer año los correspondientes al dominio, al hosting y a la licencia de software, así como los costes de constitución de la empresa. Para el resto de años solo se mantendrá el gasto en hosting, que suponemos que durante los 3 primeros años de vida no cambia.</w:t>
+      </w:r>
+      <w:r>
+        <w:rPr>
+          <w:lang w:eastAsia="en-GB"/>
+        </w:rPr>
+        <w:t xml:space="preserve"> También se va a incluir aquí la publicidad. El primer año la campaña será muy fuerte, pero en los otros años el coste se va a dividir entre 4, ya que solo habrá 3 campañas de publicidad.</w:t>
+      </w:r>
+    </w:p>
+    <w:p>
+      <w:pPr>
+        <w:rPr>
+          <w:lang w:eastAsia="en-GB"/>
+        </w:rPr>
+      </w:pPr>
+      <w:r>
+        <w:rPr>
+          <w:lang w:eastAsia="en-GB"/>
+        </w:rPr>
+        <w:t xml:space="preserve">Como gasto fijo solo se va a contabilizar el alquiler, que se incrementará un 5% cada año. Con respecto a los sueldos, ahí se incluirán tanto los de los socios-propietarios como los de los trabajadores por cuenta ajena. </w:t>
+      </w:r>
+      <w:r>
+        <w:rPr>
+          <w:lang w:eastAsia="en-GB"/>
+        </w:rPr>
+        <w:t xml:space="preserve">Sin embargo, sus cotizaciones se van a distinguir en varios apartados. Habrá un aumento del 2% del salario cada año. </w:t>
+      </w:r>
+    </w:p>
+    <w:p>
+      <w:pPr>
+        <w:rPr>
+          <w:lang w:eastAsia="en-GB"/>
+        </w:rPr>
+      </w:pPr>
+      <w:r>
+        <w:rPr>
+          <w:lang w:eastAsia="en-GB"/>
+        </w:rPr>
+        <w:t xml:space="preserve">Finalmente, para los cálculos del IRPF, se va a suponer, entre otras circunstancias, que la base de cotización es del 20%, por lo que un socio-fundador debe ceder </w:t>
+      </w:r>
+      <w:r>
+        <w:rPr>
+          <w:lang w:eastAsia="en-GB"/>
+        </w:rPr>
+        <w:t xml:space="preserve">unos 3840 euros a Hacienda. </w:t>
+      </w:r>
+    </w:p>
+    <w:p>
+      <w:pPr>
+        <w:rPr>
+          <w:lang w:eastAsia="en-GB"/>
+        </w:rPr>
+      </w:pPr>
+      <w:r>
+        <w:rPr>
+          <w:noProof/>
+          <w:lang w:eastAsia="en-GB"/>
+        </w:rPr>
+        <w:lastRenderedPageBreak/>
+        <w:drawing>
+          <wp:inline distT="0" distB="0" distL="0" distR="0" wp14:anchorId="4F11C95D" wp14:editId="29ADEE48">
+            <wp:extent cx="5400040" cy="6666865"/>
+            <wp:effectExtent l="0" t="0" r="0" b="635"/>
+            <wp:docPr id="1994268416" name="Imagen 1" descr="Tabla&#10;&#10;Descripción generada automáticamente"/>
+            <wp:cNvGraphicFramePr>
+              <a:graphicFrameLocks xmlns:a="http://schemas.openxmlformats.org/drawingml/2006/main" noChangeAspect="1"/>
+            </wp:cNvGraphicFramePr>
+            <a:graphic xmlns:a="http://schemas.openxmlformats.org/drawingml/2006/main">
+              <a:graphicData uri="http://schemas.openxmlformats.org/drawingml/2006/picture">
+                <pic:pic xmlns:pic="http://schemas.openxmlformats.org/drawingml/2006/picture">
+                  <pic:nvPicPr>
+                    <pic:cNvPr id="1994268416" name="Imagen 1" descr="Tabla&#10;&#10;Descripción generada automáticamente"/>
+                    <pic:cNvPicPr>
+                      <a:picLocks noChangeAspect="1" noChangeArrowheads="1"/>
+                    </pic:cNvPicPr>
+                  </pic:nvPicPr>
+                  <pic:blipFill>
+                    <a:blip r:embed="rId26">
+                      <a:extLst>
+                        <a:ext uri="{28A0092B-C50C-407E-A947-70E740481C1C}">
+                          <a14:useLocalDpi xmlns:a14="http://schemas.microsoft.com/office/drawing/2010/main" val="0"/>
+                        </a:ext>
+                      </a:extLst>
+                    </a:blip>
+                    <a:srcRect/>
+                    <a:stretch>
+                      <a:fillRect/>
+                    </a:stretch>
+                  </pic:blipFill>
+                  <pic:spPr bwMode="auto">
+                    <a:xfrm>
+                      <a:off x="0" y="0"/>
+                      <a:ext cx="5400040" cy="6666865"/>
+                    </a:xfrm>
+                    <a:prstGeom prst="rect">
+                      <a:avLst/>
+                    </a:prstGeom>
+                    <a:noFill/>
+                    <a:ln>
+                      <a:noFill/>
+                    </a:ln>
+                  </pic:spPr>
+                </pic:pic>
+              </a:graphicData>
+            </a:graphic>
+          </wp:inline>
+        </w:drawing>
+      </w:r>
+    </w:p>
+    <w:p>
+      <w:pPr>
         <w:pStyle w:val="Ttulo2"/>
         <w:rPr>
           <w:rFonts w:asciiTheme="minorHAnsi" w:hAnsiTheme="minorHAnsi" w:cstheme="minorHAnsi"/>
@@ -2787,6 +2887,113 @@
     </w:p>
     <w:p>
       <w:pPr>
+        <w:rPr>
+          <w:lang w:eastAsia="en-GB"/>
+        </w:rPr>
+      </w:pPr>
+      <w:r>
+        <w:rPr>
+          <w:lang w:eastAsia="en-GB"/>
+        </w:rPr>
+        <w:t xml:space="preserve">En lo que respecta a los aprovisionamientos, no se considerarán ya que no contamos con materias primas propiamente dichas. </w:t>
+      </w:r>
+      <w:r>
+        <w:rPr>
+          <w:lang w:eastAsia="en-GB"/>
+        </w:rPr>
+        <w:t xml:space="preserve">Tampoco habrá estos tres primeros años otros ingresos de explotación, ya que nos vamos a centrar exclusivamente en nuestro servicio de desarrollo web. </w:t>
+      </w:r>
+    </w:p>
+    <w:p>
+      <w:pPr>
+        <w:rPr>
+          <w:lang w:eastAsia="en-GB"/>
+        </w:rPr>
+      </w:pPr>
+      <w:r>
+        <w:rPr>
+          <w:lang w:eastAsia="en-GB"/>
+        </w:rPr>
+        <w:lastRenderedPageBreak/>
+        <w:t>En los gastos de personal se van a incluir tanto los nueve salarios como las distintas cuotas a la seguridad social, teniendo en cuenta los incrementos anuales expuestos en tesorería. Para los otros gastos de explotación se contabilizarán la luz e internet.</w:t>
+      </w:r>
+    </w:p>
+    <w:p>
+      <w:pPr>
+        <w:rPr>
+          <w:lang w:eastAsia="en-GB"/>
+        </w:rPr>
+      </w:pPr>
+      <w:r>
+        <w:rPr>
+          <w:lang w:eastAsia="en-GB"/>
+        </w:rPr>
+        <w:t>Tampoco se van a sumar otros ingresos financieros, ya que no se dispone de dinero sobrante en cuentas bancarias más allá del coeficiente de caja obligatorio.</w:t>
+      </w:r>
+    </w:p>
+    <w:p>
+      <w:pPr>
+        <w:rPr>
+          <w:lang w:eastAsia="en-GB"/>
+        </w:rPr>
+      </w:pPr>
+      <w:r>
+        <w:rPr>
+          <w:noProof/>
+          <w:lang w:eastAsia="en-GB"/>
+        </w:rPr>
+        <w:drawing>
+          <wp:inline distT="0" distB="0" distL="0" distR="0" wp14:anchorId="5D7707DB" wp14:editId="56250411">
+            <wp:extent cx="5400040" cy="3637280"/>
+            <wp:effectExtent l="0" t="0" r="0" b="1270"/>
+            <wp:docPr id="1203863999" name="Imagen 2"/>
+            <wp:cNvGraphicFramePr>
+              <a:graphicFrameLocks xmlns:a="http://schemas.openxmlformats.org/drawingml/2006/main" noChangeAspect="1"/>
+            </wp:cNvGraphicFramePr>
+            <a:graphic xmlns:a="http://schemas.openxmlformats.org/drawingml/2006/main">
+              <a:graphicData uri="http://schemas.openxmlformats.org/drawingml/2006/picture">
+                <pic:pic xmlns:pic="http://schemas.openxmlformats.org/drawingml/2006/picture">
+                  <pic:nvPicPr>
+                    <pic:cNvPr id="0" name="Picture 2"/>
+                    <pic:cNvPicPr>
+                      <a:picLocks noChangeAspect="1" noChangeArrowheads="1"/>
+                    </pic:cNvPicPr>
+                  </pic:nvPicPr>
+                  <pic:blipFill>
+                    <a:blip r:embed="rId27">
+                      <a:extLst>
+                        <a:ext uri="{28A0092B-C50C-407E-A947-70E740481C1C}">
+                          <a14:useLocalDpi xmlns:a14="http://schemas.microsoft.com/office/drawing/2010/main" val="0"/>
+                        </a:ext>
+                      </a:extLst>
+                    </a:blip>
+                    <a:srcRect/>
+                    <a:stretch>
+                      <a:fillRect/>
+                    </a:stretch>
+                  </pic:blipFill>
+                  <pic:spPr bwMode="auto">
+                    <a:xfrm>
+                      <a:off x="0" y="0"/>
+                      <a:ext cx="5400040" cy="3637280"/>
+                    </a:xfrm>
+                    <a:prstGeom prst="rect">
+                      <a:avLst/>
+                    </a:prstGeom>
+                    <a:noFill/>
+                    <a:ln>
+                      <a:noFill/>
+                    </a:ln>
+                  </pic:spPr>
+                </pic:pic>
+              </a:graphicData>
+            </a:graphic>
+          </wp:inline>
+        </w:drawing>
+      </w:r>
+    </w:p>
+    <w:p>
+      <w:pPr>
         <w:pStyle w:val="Ttulo2"/>
         <w:rPr>
           <w:rFonts w:asciiTheme="minorHAnsi" w:hAnsiTheme="minorHAnsi" w:cstheme="minorHAnsi"/>
@@ -2825,8 +3032,21 @@
       </w:r>
       <w:bookmarkEnd w:id="10"/>
     </w:p>
+    <w:p>
+      <w:pPr>
+        <w:rPr>
+          <w:lang w:eastAsia="en-GB"/>
+        </w:rPr>
+      </w:pPr>
+      <w:r>
+        <w:rPr>
+          <w:lang w:eastAsia="en-GB"/>
+        </w:rPr>
+        <w:t>Al tratarse de una empresa tecnológica que cuenta con una oficina en alquiler, para los tres cursos económicos se va a suponer que no hay ni terrenos, ni construcciones, ni maquinaria, ni herramientas ni elementos de transporte. En la parte del realizable, tampoco se puede contabilizar, ya que lo que se vende son productos digitales intangibles bajo demanda, por lo que no hay manera de cuantificar su inventario de existencias en un sentido tradicional.</w:t>
+      </w:r>
+    </w:p>
     <w:sectPr>
-      <w:footerReference w:type="default" r:id="rId26"/>
+      <w:footerReference w:type="default" r:id="rId28"/>
       <w:pgSz w:w="11906" w:h="16838"/>
       <w:pgMar w:top="1417" w:right="1701" w:bottom="1417" w:left="1701" w:header="708" w:footer="708" w:gutter="0"/>
       <w:pgNumType w:start="0"/>

</xml_diff>

<commit_message>
word actualizado parte maribel
</commit_message>
<xml_diff>
--- a/Parte 3/AE-3. Plan de Empresa(parte3).docx
+++ b/Parte 3/AE-3. Plan de Empresa(parte3).docx
@@ -827,9 +827,11 @@
             <w:pStyle w:val="TtuloTDC"/>
             <w:jc w:val="center"/>
           </w:pPr>
+          <w:proofErr w:type="spellStart"/>
           <w:r>
             <w:t>Índice</w:t>
           </w:r>
+          <w:proofErr w:type="spellEnd"/>
         </w:p>
         <w:p>
           <w:pPr>
@@ -2035,7 +2037,25 @@
           <w:sz w:val="24"/>
           <w:szCs w:val="24"/>
         </w:rPr>
-        <w:t>Reconocemos la importancia de proteger nuestros activos personales. La estructura de responsabilidad limitada de la S.Coop. asegura que los socios únicamente sean responsables por las deudas de la cooperativa en la medida de sus aportaciones al capital social, lo que proporciona tranquilidad en caso de dificultades financieras.</w:t>
+        <w:t xml:space="preserve">Reconocemos la importancia de proteger nuestros activos personales. La estructura de responsabilidad limitada de la </w:t>
+      </w:r>
+      <w:proofErr w:type="spellStart"/>
+      <w:proofErr w:type="gramStart"/>
+      <w:r>
+        <w:rPr>
+          <w:sz w:val="24"/>
+          <w:szCs w:val="24"/>
+        </w:rPr>
+        <w:t>S.Coop</w:t>
+      </w:r>
+      <w:proofErr w:type="spellEnd"/>
+      <w:proofErr w:type="gramEnd"/>
+      <w:r>
+        <w:rPr>
+          <w:sz w:val="24"/>
+          <w:szCs w:val="24"/>
+        </w:rPr>
+        <w:t>. asegura que los socios únicamente sean responsables por las deudas de la cooperativa en la medida de sus aportaciones al capital social, lo que proporciona tranquilidad en caso de dificultades financieras.</w:t>
       </w:r>
     </w:p>
     <w:p>
@@ -2078,7 +2098,25 @@
           <w:sz w:val="24"/>
           <w:szCs w:val="24"/>
         </w:rPr>
-        <w:t xml:space="preserve"> Aunque actualmente somos tres socios, reconocemos la posibilidad de necesitar inversores externos para respaldar nuestro crecimiento inicial. La S.Coop. ofrece la flexibilidad necesaria para admitir nuevos socios inversores, lo que puede resultar atractivo para aquellos interesados en apoyar un modelo de negocio ético y sostenible.</w:t>
+        <w:t xml:space="preserve"> Aunque actualmente somos tres socios, reconocemos la posibilidad de necesitar inversores externos para respaldar nuestro crecimiento inicial. La </w:t>
+      </w:r>
+      <w:proofErr w:type="spellStart"/>
+      <w:proofErr w:type="gramStart"/>
+      <w:r>
+        <w:rPr>
+          <w:sz w:val="24"/>
+          <w:szCs w:val="24"/>
+        </w:rPr>
+        <w:t>S.Coop</w:t>
+      </w:r>
+      <w:proofErr w:type="spellEnd"/>
+      <w:proofErr w:type="gramEnd"/>
+      <w:r>
+        <w:rPr>
+          <w:sz w:val="24"/>
+          <w:szCs w:val="24"/>
+        </w:rPr>
+        <w:t>. ofrece la flexibilidad necesaria para admitir nuevos socios inversores, lo que puede resultar atractivo para aquellos interesados en apoyar un modelo de negocio ético y sostenible.</w:t>
       </w:r>
     </w:p>
     <w:p>
@@ -2308,7 +2346,15 @@
         </w:drawing>
       </w:r>
       <w:r>
-        <w:t>El logotipo de "WebMPD" es una representación visual moderna y distintiva de nuestra identidad corporativa. Consiste en una X formada por círculos inter</w:t>
+        <w:t>El logotipo de "</w:t>
+      </w:r>
+      <w:proofErr w:type="spellStart"/>
+      <w:r>
+        <w:t>WebMPD</w:t>
+      </w:r>
+      <w:proofErr w:type="spellEnd"/>
+      <w:r>
+        <w:t>" es una representación visual moderna y distintiva de nuestra identidad corporativa. Consiste en una X formada por círculos inter</w:t>
       </w:r>
       <w:r>
         <w:rPr>
@@ -3098,7 +3144,27 @@
           <w:sz w:val="24"/>
           <w:szCs w:val="24"/>
         </w:rPr>
-        <w:t>La aportación obligatoria mínima al capital social para ser socio, forma y plazos de desembolso y los criterios para fijar la aportación obligatoria que habrán de efectuar los nuevos socios que se incorporen a la cooperativa.</w:t>
+        <w:t xml:space="preserve">La aportación obligatoria mínima al capital social para ser </w:t>
+      </w:r>
+      <w:proofErr w:type="gramStart"/>
+      <w:r>
+        <w:rPr>
+          <w:rFonts w:cstheme="minorHAnsi"/>
+          <w:color w:val="000000"/>
+          <w:sz w:val="24"/>
+          <w:szCs w:val="24"/>
+        </w:rPr>
+        <w:t>socio,</w:t>
+      </w:r>
+      <w:proofErr w:type="gramEnd"/>
+      <w:r>
+        <w:rPr>
+          <w:rFonts w:cstheme="minorHAnsi"/>
+          <w:color w:val="000000"/>
+          <w:sz w:val="24"/>
+          <w:szCs w:val="24"/>
+        </w:rPr>
+        <w:t xml:space="preserve"> forma y plazos de desembolso y los criterios para fijar la aportación obligatoria que habrán de efectuar los nuevos socios que se incorporen a la cooperativa.</w:t>
       </w:r>
     </w:p>
     <w:p>
@@ -3259,7 +3325,27 @@
           <w:sz w:val="24"/>
           <w:szCs w:val="24"/>
         </w:rPr>
-        <w:t>Derecho de reembolso de las aportaciones de los socios, así como el régimen de transmisión de las mismas.</w:t>
+        <w:t xml:space="preserve">Derecho de reembolso de las aportaciones de los socios, así como el régimen de transmisión de </w:t>
+      </w:r>
+      <w:proofErr w:type="gramStart"/>
+      <w:r>
+        <w:rPr>
+          <w:rFonts w:cstheme="minorHAnsi"/>
+          <w:color w:val="000000"/>
+          <w:sz w:val="24"/>
+          <w:szCs w:val="24"/>
+        </w:rPr>
+        <w:t>las mismas</w:t>
+      </w:r>
+      <w:proofErr w:type="gramEnd"/>
+      <w:r>
+        <w:rPr>
+          <w:rFonts w:cstheme="minorHAnsi"/>
+          <w:color w:val="000000"/>
+          <w:sz w:val="24"/>
+          <w:szCs w:val="24"/>
+        </w:rPr>
+        <w:t>.</w:t>
       </w:r>
     </w:p>
     <w:p>
@@ -5845,7 +5931,72 @@
           <w:lang w:eastAsia="en-GB"/>
         </w:rPr>
       </w:pPr>
-      <w:r>
+      <w:bookmarkStart w:id="7" w:name="_Toc159704337"/>
+      <w:r>
+        <w:rPr>
+          <w:rFonts w:asciiTheme="minorHAnsi" w:hAnsiTheme="minorHAnsi" w:cstheme="minorHAnsi"/>
+          <w:b/>
+          <w:bCs/>
+          <w:noProof/>
+          <w:color w:val="auto"/>
+          <w:sz w:val="28"/>
+          <w:szCs w:val="28"/>
+          <w:lang w:eastAsia="en-GB"/>
+        </w:rPr>
+        <w:lastRenderedPageBreak/>
+        <w:drawing>
+          <wp:inline distT="0" distB="0" distL="0" distR="0" wp14:anchorId="0AE87EAD" wp14:editId="121D55CA">
+            <wp:extent cx="5400040" cy="5161280"/>
+            <wp:effectExtent l="0" t="0" r="0" b="1270"/>
+            <wp:docPr id="491690938" name="Imagen 1"/>
+            <wp:cNvGraphicFramePr>
+              <a:graphicFrameLocks xmlns:a="http://schemas.openxmlformats.org/drawingml/2006/main" noChangeAspect="1"/>
+            </wp:cNvGraphicFramePr>
+            <a:graphic xmlns:a="http://schemas.openxmlformats.org/drawingml/2006/main">
+              <a:graphicData uri="http://schemas.openxmlformats.org/drawingml/2006/picture">
+                <pic:pic xmlns:pic="http://schemas.openxmlformats.org/drawingml/2006/picture">
+                  <pic:nvPicPr>
+                    <pic:cNvPr id="0" name="Picture 1"/>
+                    <pic:cNvPicPr>
+                      <a:picLocks noChangeAspect="1" noChangeArrowheads="1"/>
+                    </pic:cNvPicPr>
+                  </pic:nvPicPr>
+                  <pic:blipFill>
+                    <a:blip r:embed="rId30">
+                      <a:extLst>
+                        <a:ext uri="{28A0092B-C50C-407E-A947-70E740481C1C}">
+                          <a14:useLocalDpi xmlns:a14="http://schemas.microsoft.com/office/drawing/2010/main" val="0"/>
+                        </a:ext>
+                      </a:extLst>
+                    </a:blip>
+                    <a:srcRect/>
+                    <a:stretch>
+                      <a:fillRect/>
+                    </a:stretch>
+                  </pic:blipFill>
+                  <pic:spPr bwMode="auto">
+                    <a:xfrm>
+                      <a:off x="0" y="0"/>
+                      <a:ext cx="5400040" cy="5161280"/>
+                    </a:xfrm>
+                    <a:prstGeom prst="rect">
+                      <a:avLst/>
+                    </a:prstGeom>
+                    <a:noFill/>
+                    <a:ln>
+                      <a:noFill/>
+                    </a:ln>
+                  </pic:spPr>
+                </pic:pic>
+              </a:graphicData>
+            </a:graphic>
+          </wp:inline>
+        </w:drawing>
+      </w:r>
+    </w:p>
+    <w:p>
+      <w:pPr>
+        <w:pStyle w:val="Ttulo2"/>
         <w:rPr>
           <w:rFonts w:asciiTheme="minorHAnsi" w:hAnsiTheme="minorHAnsi" w:cstheme="minorHAnsi"/>
           <w:b/>
@@ -5855,11 +6006,11 @@
           <w:szCs w:val="28"/>
           <w:lang w:eastAsia="en-GB"/>
         </w:rPr>
-        <w:lastRenderedPageBreak/>
-        <w:tab/>
-      </w:r>
-      <w:bookmarkStart w:id="7" w:name="_Toc159704337"/>
-      <w:r>
+      </w:pPr>
+    </w:p>
+    <w:p>
+      <w:pPr>
+        <w:pStyle w:val="Ttulo2"/>
         <w:rPr>
           <w:rFonts w:asciiTheme="minorHAnsi" w:hAnsiTheme="minorHAnsi" w:cstheme="minorHAnsi"/>
           <w:b/>
@@ -5869,66 +6020,69 @@
           <w:szCs w:val="28"/>
           <w:lang w:eastAsia="en-GB"/>
         </w:rPr>
-        <w:t>9.2 Plan de Financiación</w:t>
-      </w:r>
-      <w:bookmarkEnd w:id="7"/>
-    </w:p>
-    <w:p>
-      <w:pPr>
-        <w:ind w:left="709"/>
-        <w:rPr>
-          <w:lang w:eastAsia="en-GB"/>
-        </w:rPr>
-      </w:pPr>
-      <w:r>
-        <w:rPr>
-          <w:lang w:eastAsia="en-GB"/>
-        </w:rPr>
-        <w:t>Para el plan de financiación</w:t>
-      </w:r>
-      <w:r>
-        <w:rPr>
-          <w:lang w:eastAsia="en-GB"/>
-        </w:rPr>
-        <w:t>,</w:t>
-      </w:r>
-      <w:r>
-        <w:rPr>
-          <w:lang w:eastAsia="en-GB"/>
-        </w:rPr>
-        <w:t xml:space="preserve"> como los promotores han sido muy </w:t>
-      </w:r>
-      <w:r>
-        <w:rPr>
-          <w:lang w:eastAsia="en-GB"/>
-        </w:rPr>
-        <w:t>ahorradores</w:t>
-      </w:r>
-      <w:r>
-        <w:rPr>
-          <w:lang w:eastAsia="en-GB"/>
-        </w:rPr>
-        <w:t xml:space="preserve"> en toda su vida</w:t>
-      </w:r>
-      <w:r>
-        <w:rPr>
-          <w:lang w:eastAsia="en-GB"/>
-        </w:rPr>
-        <w:t>,</w:t>
-      </w:r>
-      <w:r>
-        <w:rPr>
-          <w:lang w:eastAsia="en-GB"/>
-        </w:rPr>
-        <w:t xml:space="preserve"> cada uno hace una aportación de </w:t>
-      </w:r>
-      <w:r>
-        <w:rPr>
+      </w:pPr>
+      <w:r>
+        <w:rPr>
+          <w:rFonts w:asciiTheme="minorHAnsi" w:hAnsiTheme="minorHAnsi" w:cstheme="minorHAnsi"/>
           <w:b/>
           <w:bCs/>
-          <w:lang w:eastAsia="en-GB"/>
-        </w:rPr>
-        <w:t>43.597,30€</w:t>
+          <w:color w:val="auto"/>
+          <w:sz w:val="28"/>
+          <w:szCs w:val="28"/>
+          <w:lang w:eastAsia="en-GB"/>
+        </w:rPr>
+        <w:t>9.2 Plan de Financiación</w:t>
+      </w:r>
+      <w:bookmarkEnd w:id="7"/>
+    </w:p>
+    <w:p>
+      <w:pPr>
+        <w:ind w:left="709"/>
+        <w:rPr>
+          <w:lang w:eastAsia="en-GB"/>
+        </w:rPr>
+      </w:pPr>
+      <w:r>
+        <w:rPr>
+          <w:lang w:eastAsia="en-GB"/>
+        </w:rPr>
+        <w:t>Para el plan de financiación</w:t>
+      </w:r>
+      <w:r>
+        <w:rPr>
+          <w:lang w:eastAsia="en-GB"/>
+        </w:rPr>
+        <w:t>,</w:t>
+      </w:r>
+      <w:r>
+        <w:rPr>
+          <w:lang w:eastAsia="en-GB"/>
+        </w:rPr>
+        <w:t xml:space="preserve"> como los promotores han sido muy </w:t>
+      </w:r>
+      <w:r>
+        <w:rPr>
+          <w:lang w:eastAsia="en-GB"/>
+        </w:rPr>
+        <w:t>ahorradores</w:t>
+      </w:r>
+      <w:r>
+        <w:rPr>
+          <w:lang w:eastAsia="en-GB"/>
+        </w:rPr>
+        <w:t xml:space="preserve"> en toda su vida</w:t>
+      </w:r>
+      <w:r>
+        <w:rPr>
+          <w:lang w:eastAsia="en-GB"/>
+        </w:rPr>
+        <w:t>,</w:t>
+      </w:r>
+      <w:r>
+        <w:rPr>
+          <w:lang w:eastAsia="en-GB"/>
+        </w:rPr>
+        <w:t xml:space="preserve"> cada uno hace una aportación de </w:t>
       </w:r>
       <w:r>
         <w:rPr>
@@ -5936,6 +6090,14 @@
           <w:bCs/>
           <w:lang w:eastAsia="en-GB"/>
         </w:rPr>
+        <w:t>43.597,30€</w:t>
+      </w:r>
+      <w:r>
+        <w:rPr>
+          <w:b/>
+          <w:bCs/>
+          <w:lang w:eastAsia="en-GB"/>
+        </w:rPr>
         <w:t xml:space="preserve"> </w:t>
       </w:r>
       <w:r>
@@ -6025,6 +6187,7 @@
       </w:pPr>
       <w:r>
         <w:rPr>
+          <w:noProof/>
           <w:lang w:eastAsia="en-GB"/>
         </w:rPr>
         <w:drawing>
@@ -6051,7 +6214,7 @@
                     <pic:cNvPicPr/>
                   </pic:nvPicPr>
                   <pic:blipFill>
-                    <a:blip r:embed="rId30">
+                    <a:blip r:embed="rId31">
                       <a:extLst>
                         <a:ext uri="{28A0092B-C50C-407E-A947-70E740481C1C}">
                           <a14:useLocalDpi xmlns:a14="http://schemas.microsoft.com/office/drawing/2010/main" val="0"/>
@@ -6119,195 +6282,22 @@
           <w:lang w:eastAsia="en-GB"/>
         </w:rPr>
       </w:pPr>
-    </w:p>
-    <w:p>
-      <w:pPr>
-        <w:rPr>
-          <w:lang w:eastAsia="en-GB"/>
-        </w:rPr>
-      </w:pPr>
-    </w:p>
-    <w:p>
-      <w:pPr>
-        <w:rPr>
-          <w:lang w:eastAsia="en-GB"/>
-        </w:rPr>
-      </w:pPr>
-    </w:p>
-    <w:p>
-      <w:pPr>
-        <w:rPr>
-          <w:lang w:eastAsia="en-GB"/>
-        </w:rPr>
-      </w:pPr>
-    </w:p>
-    <w:p>
-      <w:pPr>
-        <w:pStyle w:val="Ttulo2"/>
-        <w:rPr>
-          <w:rFonts w:asciiTheme="minorHAnsi" w:hAnsiTheme="minorHAnsi" w:cstheme="minorHAnsi"/>
+      <w:r>
+        <w:rPr>
+          <w:rFonts w:cstheme="minorHAnsi"/>
           <w:b/>
           <w:bCs/>
-          <w:color w:val="auto"/>
+          <w:noProof/>
           <w:sz w:val="28"/>
           <w:szCs w:val="28"/>
           <w:lang w:eastAsia="en-GB"/>
         </w:rPr>
-      </w:pPr>
-      <w:r>
-        <w:rPr>
-          <w:rFonts w:asciiTheme="minorHAnsi" w:hAnsiTheme="minorHAnsi" w:cstheme="minorHAnsi"/>
-          <w:b/>
-          <w:bCs/>
-          <w:color w:val="auto"/>
-          <w:sz w:val="28"/>
-          <w:szCs w:val="28"/>
-          <w:lang w:eastAsia="en-GB"/>
-        </w:rPr>
-        <w:tab/>
-      </w:r>
-      <w:bookmarkStart w:id="8" w:name="_Toc159704338"/>
-      <w:r>
-        <w:rPr>
-          <w:rFonts w:asciiTheme="minorHAnsi" w:hAnsiTheme="minorHAnsi" w:cstheme="minorHAnsi"/>
-          <w:b/>
-          <w:bCs/>
-          <w:color w:val="auto"/>
-          <w:sz w:val="28"/>
-          <w:szCs w:val="28"/>
-          <w:lang w:eastAsia="en-GB"/>
-        </w:rPr>
-        <w:t>9.3 Plan de Tesorería</w:t>
-      </w:r>
-      <w:bookmarkEnd w:id="8"/>
-    </w:p>
-    <w:p>
-      <w:pPr>
-        <w:ind w:left="709"/>
-        <w:rPr>
-          <w:lang w:eastAsia="en-GB"/>
-        </w:rPr>
-      </w:pPr>
-      <w:r>
-        <w:rPr>
-          <w:lang w:eastAsia="en-GB"/>
-        </w:rPr>
-        <w:t>En la cuenta de tesorería se va a presuponer que el primer año realizamos 2 proyecto, el segundo año se ejecutan 3 y durante el tercer ejercicio se venderán 4 proyectos.</w:t>
-      </w:r>
-    </w:p>
-    <w:p>
-      <w:pPr>
-        <w:ind w:left="709"/>
-        <w:rPr>
-          <w:lang w:eastAsia="en-GB"/>
-        </w:rPr>
-      </w:pPr>
-      <w:r>
-        <w:rPr>
-          <w:lang w:eastAsia="en-GB"/>
-        </w:rPr>
-        <w:t>Se imputan como compras del periodo durante el primer año toda la partida de inversiones, ya que incluye material informático y mobiliario de oficina. El segundo año no se adquiere nada, pero en el tercero se vuelve a adquirir una unidad de cada equipo informático.</w:t>
-      </w:r>
-    </w:p>
-    <w:p>
-      <w:pPr>
-        <w:ind w:left="709"/>
-        <w:rPr>
-          <w:lang w:eastAsia="en-GB"/>
-        </w:rPr>
-      </w:pPr>
-      <w:r>
-        <w:rPr>
-          <w:lang w:eastAsia="en-GB"/>
-        </w:rPr>
-        <w:t>Como suministros, se sumarán el internet y la electricidad. Suponemos un aumento anual del 3% respecto al año anterior por efecto de la inflación.</w:t>
-      </w:r>
-    </w:p>
-    <w:p>
-      <w:pPr>
-        <w:ind w:left="709"/>
-        <w:rPr>
-          <w:lang w:eastAsia="en-GB"/>
-        </w:rPr>
-      </w:pPr>
-      <w:r>
-        <w:rPr>
-          <w:lang w:eastAsia="en-GB"/>
-        </w:rPr>
-        <w:t>En lo que se refiere a otros gastos, se van a incluir en el primer año los correspondientes al dominio, al hosting y a la licencia de software, así como los costes de constitución de la empresa. Para el resto de años solo se mantendrá el gasto en hosting, que suponemos que durante los 3 primeros años de vida no cambia.</w:t>
-      </w:r>
-      <w:r>
-        <w:rPr>
-          <w:lang w:eastAsia="en-GB"/>
-        </w:rPr>
-        <w:t xml:space="preserve"> También se va a incluir aquí la publicidad. El primer año la campaña será muy fuerte, pero en los otros años el coste se va a dividir entre 4, ya que solo habrá 3 campañas de publicidad.</w:t>
-      </w:r>
-    </w:p>
-    <w:p>
-      <w:pPr>
-        <w:ind w:left="709"/>
-        <w:rPr>
-          <w:lang w:eastAsia="en-GB"/>
-        </w:rPr>
-      </w:pPr>
-      <w:r>
-        <w:rPr>
-          <w:lang w:eastAsia="en-GB"/>
-        </w:rPr>
-        <w:t xml:space="preserve">Como gasto fijo solo se va a contabilizar el alquiler, que se incrementará un 5% cada año. Con respecto a los sueldos, ahí se incluirán tanto los de los socios-propietarios como los de los trabajadores por cuenta ajena. </w:t>
-      </w:r>
-      <w:r>
-        <w:rPr>
-          <w:lang w:eastAsia="en-GB"/>
-        </w:rPr>
-        <w:t xml:space="preserve">Sin embargo, sus cotizaciones se van a distinguir en varios apartados. Habrá un aumento del 2% del salario cada año. </w:t>
-      </w:r>
-    </w:p>
-    <w:p>
-      <w:pPr>
-        <w:ind w:left="709"/>
-        <w:rPr>
-          <w:lang w:eastAsia="en-GB"/>
-        </w:rPr>
-      </w:pPr>
-      <w:r>
-        <w:rPr>
-          <w:lang w:eastAsia="en-GB"/>
-        </w:rPr>
         <w:lastRenderedPageBreak/>
-        <w:t xml:space="preserve">Finalmente, para los cálculos del IRPF, se va a suponer, entre otras circunstancias, que la base de cotización es del 20%, por lo que un socio-fundador debe ceder </w:t>
-      </w:r>
-      <w:r>
-        <w:rPr>
-          <w:lang w:eastAsia="en-GB"/>
-        </w:rPr>
-        <w:t xml:space="preserve">unos 3840 euros a Hacienda. </w:t>
-      </w:r>
-    </w:p>
-    <w:p>
-      <w:pPr>
-        <w:ind w:left="709"/>
-        <w:rPr>
-          <w:lang w:eastAsia="en-GB"/>
-        </w:rPr>
-      </w:pPr>
-    </w:p>
-    <w:p>
-      <w:pPr>
-        <w:rPr>
-          <w:lang w:eastAsia="en-GB"/>
-        </w:rPr>
-      </w:pPr>
-      <w:r>
-        <w:rPr>
-          <w:noProof/>
-          <w:lang w:eastAsia="en-GB"/>
-        </w:rPr>
         <w:drawing>
-          <wp:inline distT="0" distB="0" distL="0" distR="0" wp14:anchorId="4F11C95D" wp14:editId="29ADEE48">
-            <wp:extent cx="5400040" cy="6666865"/>
-            <wp:effectExtent l="0" t="0" r="0" b="635"/>
-            <wp:docPr id="1994268416" name="Imagen 1" descr="Tabla&#10;&#10;Descripción generada automáticamente"/>
+          <wp:inline distT="0" distB="0" distL="0" distR="0" wp14:anchorId="59B43135" wp14:editId="654E74EB">
+            <wp:extent cx="5400040" cy="2961640"/>
+            <wp:effectExtent l="0" t="0" r="0" b="0"/>
+            <wp:docPr id="2074154294" name="Imagen 2" descr="Imagen que contiene Tabla&#10;&#10;Descripción generada automáticamente"/>
             <wp:cNvGraphicFramePr>
               <a:graphicFrameLocks xmlns:a="http://schemas.openxmlformats.org/drawingml/2006/main" noChangeAspect="1"/>
             </wp:cNvGraphicFramePr>
@@ -6315,187 +6305,7 @@
               <a:graphicData uri="http://schemas.openxmlformats.org/drawingml/2006/picture">
                 <pic:pic xmlns:pic="http://schemas.openxmlformats.org/drawingml/2006/picture">
                   <pic:nvPicPr>
-                    <pic:cNvPr id="1994268416" name="Imagen 1" descr="Tabla&#10;&#10;Descripción generada automáticamente"/>
-                    <pic:cNvPicPr>
-                      <a:picLocks noChangeAspect="1" noChangeArrowheads="1"/>
-                    </pic:cNvPicPr>
-                  </pic:nvPicPr>
-                  <pic:blipFill>
-                    <a:blip r:embed="rId31">
-                      <a:extLst>
-                        <a:ext uri="{28A0092B-C50C-407E-A947-70E740481C1C}">
-                          <a14:useLocalDpi xmlns:a14="http://schemas.microsoft.com/office/drawing/2010/main" val="0"/>
-                        </a:ext>
-                      </a:extLst>
-                    </a:blip>
-                    <a:srcRect/>
-                    <a:stretch>
-                      <a:fillRect/>
-                    </a:stretch>
-                  </pic:blipFill>
-                  <pic:spPr bwMode="auto">
-                    <a:xfrm>
-                      <a:off x="0" y="0"/>
-                      <a:ext cx="5400040" cy="6666865"/>
-                    </a:xfrm>
-                    <a:prstGeom prst="rect">
-                      <a:avLst/>
-                    </a:prstGeom>
-                    <a:noFill/>
-                    <a:ln>
-                      <a:noFill/>
-                    </a:ln>
-                  </pic:spPr>
-                </pic:pic>
-              </a:graphicData>
-            </a:graphic>
-          </wp:inline>
-        </w:drawing>
-      </w:r>
-    </w:p>
-    <w:p>
-      <w:pPr>
-        <w:rPr>
-          <w:lang w:eastAsia="en-GB"/>
-        </w:rPr>
-      </w:pPr>
-    </w:p>
-    <w:p>
-      <w:pPr>
-        <w:rPr>
-          <w:lang w:eastAsia="en-GB"/>
-        </w:rPr>
-      </w:pPr>
-    </w:p>
-    <w:p>
-      <w:pPr>
-        <w:pStyle w:val="Ttulo2"/>
-        <w:rPr>
-          <w:rFonts w:asciiTheme="minorHAnsi" w:hAnsiTheme="minorHAnsi" w:cstheme="minorHAnsi"/>
-          <w:b/>
-          <w:bCs/>
-          <w:color w:val="auto"/>
-          <w:sz w:val="28"/>
-          <w:szCs w:val="28"/>
-          <w:lang w:eastAsia="en-GB"/>
-        </w:rPr>
-      </w:pPr>
-      <w:r>
-        <w:rPr>
-          <w:rFonts w:asciiTheme="minorHAnsi" w:hAnsiTheme="minorHAnsi" w:cstheme="minorHAnsi"/>
-          <w:b/>
-          <w:bCs/>
-          <w:color w:val="auto"/>
-          <w:sz w:val="28"/>
-          <w:szCs w:val="28"/>
-          <w:lang w:eastAsia="en-GB"/>
-        </w:rPr>
-        <w:lastRenderedPageBreak/>
-        <w:tab/>
-      </w:r>
-      <w:bookmarkStart w:id="9" w:name="_Toc159704339"/>
-      <w:r>
-        <w:rPr>
-          <w:rFonts w:asciiTheme="minorHAnsi" w:hAnsiTheme="minorHAnsi" w:cstheme="minorHAnsi"/>
-          <w:b/>
-          <w:bCs/>
-          <w:color w:val="auto"/>
-          <w:sz w:val="28"/>
-          <w:szCs w:val="28"/>
-          <w:lang w:eastAsia="en-GB"/>
-        </w:rPr>
-        <w:t>9.4 Cuenta de Resultados</w:t>
-      </w:r>
-      <w:bookmarkEnd w:id="9"/>
-    </w:p>
-    <w:p>
-      <w:pPr>
-        <w:ind w:left="709"/>
-        <w:rPr>
-          <w:lang w:eastAsia="en-GB"/>
-        </w:rPr>
-      </w:pPr>
-      <w:r>
-        <w:rPr>
-          <w:lang w:eastAsia="en-GB"/>
-        </w:rPr>
-        <w:t xml:space="preserve">En lo que respecta a los aprovisionamientos, no se considerarán ya que no contamos con materias primas propiamente dichas. </w:t>
-      </w:r>
-      <w:r>
-        <w:rPr>
-          <w:lang w:eastAsia="en-GB"/>
-        </w:rPr>
-        <w:t xml:space="preserve">Tampoco habrá estos tres primeros años otros ingresos de explotación, ya que nos vamos a centrar exclusivamente en nuestro servicio de desarrollo web. </w:t>
-      </w:r>
-    </w:p>
-    <w:p>
-      <w:pPr>
-        <w:ind w:left="709"/>
-        <w:rPr>
-          <w:lang w:eastAsia="en-GB"/>
-        </w:rPr>
-      </w:pPr>
-      <w:r>
-        <w:rPr>
-          <w:lang w:eastAsia="en-GB"/>
-        </w:rPr>
-        <w:t>En los gastos de personal se van a incluir tanto los nueve salarios como las distintas cuotas a la seguridad social, teniendo en cuenta los incrementos anuales expuestos en tesorería. Para los otros gastos de explotación se contabilizarán la luz e internet.</w:t>
-      </w:r>
-    </w:p>
-    <w:p>
-      <w:pPr>
-        <w:ind w:left="709"/>
-        <w:rPr>
-          <w:lang w:eastAsia="en-GB"/>
-        </w:rPr>
-      </w:pPr>
-      <w:r>
-        <w:rPr>
-          <w:lang w:eastAsia="en-GB"/>
-        </w:rPr>
-        <w:t>Tampoco se van a sumar otros ingresos financieros, ya que no se dispone de dinero sobrante en cuentas bancarias más allá del coeficiente de caja obligatorio.</w:t>
-      </w:r>
-    </w:p>
-    <w:p>
-      <w:pPr>
-        <w:ind w:left="709"/>
-        <w:rPr>
-          <w:lang w:eastAsia="en-GB"/>
-        </w:rPr>
-      </w:pPr>
-    </w:p>
-    <w:p>
-      <w:pPr>
-        <w:ind w:left="709"/>
-        <w:rPr>
-          <w:lang w:eastAsia="en-GB"/>
-        </w:rPr>
-      </w:pPr>
-    </w:p>
-    <w:p>
-      <w:pPr>
-        <w:rPr>
-          <w:lang w:eastAsia="en-GB"/>
-        </w:rPr>
-      </w:pPr>
-      <w:r>
-        <w:rPr>
-          <w:noProof/>
-          <w:lang w:eastAsia="en-GB"/>
-        </w:rPr>
-        <w:drawing>
-          <wp:inline distT="0" distB="0" distL="0" distR="0" wp14:anchorId="5D7707DB" wp14:editId="56250411">
-            <wp:extent cx="5400040" cy="3637280"/>
-            <wp:effectExtent l="0" t="0" r="0" b="1270"/>
-            <wp:docPr id="1203863999" name="Imagen 2"/>
-            <wp:cNvGraphicFramePr>
-              <a:graphicFrameLocks xmlns:a="http://schemas.openxmlformats.org/drawingml/2006/main" noChangeAspect="1"/>
-            </wp:cNvGraphicFramePr>
-            <a:graphic xmlns:a="http://schemas.openxmlformats.org/drawingml/2006/main">
-              <a:graphicData uri="http://schemas.openxmlformats.org/drawingml/2006/picture">
-                <pic:pic xmlns:pic="http://schemas.openxmlformats.org/drawingml/2006/picture">
-                  <pic:nvPicPr>
-                    <pic:cNvPr id="0" name="Picture 2"/>
+                    <pic:cNvPr id="2074154294" name="Imagen 2" descr="Imagen que contiene Tabla&#10;&#10;Descripción generada automáticamente"/>
                     <pic:cNvPicPr>
                       <a:picLocks noChangeAspect="1" noChangeArrowheads="1"/>
                     </pic:cNvPicPr>
@@ -6516,7 +6326,7 @@
                   <pic:spPr bwMode="auto">
                     <a:xfrm>
                       <a:off x="0" y="0"/>
-                      <a:ext cx="5400040" cy="3637280"/>
+                      <a:ext cx="5400040" cy="2961640"/>
                     </a:xfrm>
                     <a:prstGeom prst="rect">
                       <a:avLst/>
@@ -6542,41 +6352,6 @@
     </w:p>
     <w:p>
       <w:pPr>
-        <w:rPr>
-          <w:lang w:eastAsia="en-GB"/>
-        </w:rPr>
-      </w:pPr>
-    </w:p>
-    <w:p>
-      <w:pPr>
-        <w:rPr>
-          <w:lang w:eastAsia="en-GB"/>
-        </w:rPr>
-      </w:pPr>
-    </w:p>
-    <w:p>
-      <w:pPr>
-        <w:rPr>
-          <w:lang w:eastAsia="en-GB"/>
-        </w:rPr>
-      </w:pPr>
-    </w:p>
-    <w:p>
-      <w:pPr>
-        <w:rPr>
-          <w:lang w:eastAsia="en-GB"/>
-        </w:rPr>
-      </w:pPr>
-    </w:p>
-    <w:p>
-      <w:pPr>
-        <w:rPr>
-          <w:lang w:eastAsia="en-GB"/>
-        </w:rPr>
-      </w:pPr>
-    </w:p>
-    <w:p>
-      <w:pPr>
         <w:pStyle w:val="Ttulo2"/>
         <w:rPr>
           <w:rFonts w:asciiTheme="minorHAnsi" w:hAnsiTheme="minorHAnsi" w:cstheme="minorHAnsi"/>
@@ -6598,10 +6373,9 @@
           <w:szCs w:val="28"/>
           <w:lang w:eastAsia="en-GB"/>
         </w:rPr>
-        <w:lastRenderedPageBreak/>
         <w:tab/>
       </w:r>
-      <w:bookmarkStart w:id="10" w:name="_Toc159704340"/>
+      <w:bookmarkStart w:id="8" w:name="_Toc159704338"/>
       <w:r>
         <w:rPr>
           <w:rFonts w:asciiTheme="minorHAnsi" w:hAnsiTheme="minorHAnsi" w:cstheme="minorHAnsi"/>
@@ -6612,6 +6386,630 @@
           <w:szCs w:val="28"/>
           <w:lang w:eastAsia="en-GB"/>
         </w:rPr>
+        <w:t>9.3 Plan de Tesorería</w:t>
+      </w:r>
+      <w:bookmarkEnd w:id="8"/>
+    </w:p>
+    <w:p>
+      <w:pPr>
+        <w:ind w:left="709"/>
+        <w:rPr>
+          <w:lang w:eastAsia="en-GB"/>
+        </w:rPr>
+      </w:pPr>
+      <w:r>
+        <w:rPr>
+          <w:lang w:eastAsia="en-GB"/>
+        </w:rPr>
+        <w:t>L</w:t>
+      </w:r>
+      <w:r>
+        <w:rPr>
+          <w:lang w:eastAsia="en-GB"/>
+        </w:rPr>
+        <w:t>a</w:t>
+      </w:r>
+      <w:r>
+        <w:rPr>
+          <w:lang w:eastAsia="en-GB"/>
+        </w:rPr>
+        <w:t xml:space="preserve">s </w:t>
+      </w:r>
+      <w:r>
+        <w:rPr>
+          <w:lang w:eastAsia="en-GB"/>
+        </w:rPr>
+        <w:t>cantidades</w:t>
+      </w:r>
+      <w:r>
+        <w:rPr>
+          <w:lang w:eastAsia="en-GB"/>
+        </w:rPr>
+        <w:t xml:space="preserve"> para este plan</w:t>
+      </w:r>
+      <w:r>
+        <w:rPr>
+          <w:lang w:eastAsia="en-GB"/>
+        </w:rPr>
+        <w:t xml:space="preserve"> y los dos siguientes</w:t>
+      </w:r>
+      <w:r>
+        <w:rPr>
+          <w:lang w:eastAsia="en-GB"/>
+        </w:rPr>
+        <w:t xml:space="preserve"> se han añadido en el apartado de introducción de datos.</w:t>
+      </w:r>
+      <w:r>
+        <w:rPr>
+          <w:lang w:eastAsia="en-GB"/>
+        </w:rPr>
+        <w:t xml:space="preserve"> A continuación, se van a comentar algunos de ellos en relación con el documento formal al que afectan.</w:t>
+      </w:r>
+      <w:r>
+        <w:rPr>
+          <w:lang w:eastAsia="en-GB"/>
+        </w:rPr>
+        <w:t xml:space="preserve"> </w:t>
+      </w:r>
+      <w:r>
+        <w:rPr>
+          <w:lang w:eastAsia="en-GB"/>
+        </w:rPr>
+        <w:t>Se</w:t>
+      </w:r>
+      <w:r>
+        <w:rPr>
+          <w:lang w:eastAsia="en-GB"/>
+        </w:rPr>
+        <w:t xml:space="preserve"> va a presuponer que el primer año realizamos 2 proyecto</w:t>
+      </w:r>
+      <w:r>
+        <w:rPr>
+          <w:lang w:eastAsia="en-GB"/>
+        </w:rPr>
+        <w:t>s</w:t>
+      </w:r>
+      <w:r>
+        <w:rPr>
+          <w:lang w:eastAsia="en-GB"/>
+        </w:rPr>
+        <w:t>, el segundo año se ejecutan 3 y durante el tercer ejercicio se venderán 4 proyectos.</w:t>
+      </w:r>
+    </w:p>
+    <w:p>
+      <w:pPr>
+        <w:ind w:left="709"/>
+        <w:rPr>
+          <w:lang w:eastAsia="en-GB"/>
+        </w:rPr>
+      </w:pPr>
+      <w:r>
+        <w:rPr>
+          <w:lang w:eastAsia="en-GB"/>
+        </w:rPr>
+        <w:t>Se imputan como compras del periodo durante el primer año toda la partida de inversiones, ya que incluye material informático y mobiliario de oficina. El segundo año no se adquiere nada, pero en el tercero se vuelve</w:t>
+      </w:r>
+      <w:r>
+        <w:rPr>
+          <w:lang w:eastAsia="en-GB"/>
+        </w:rPr>
+        <w:t>n</w:t>
+      </w:r>
+      <w:r>
+        <w:rPr>
+          <w:lang w:eastAsia="en-GB"/>
+        </w:rPr>
+        <w:t xml:space="preserve"> a adquirir </w:t>
+      </w:r>
+      <w:r>
+        <w:rPr>
+          <w:lang w:eastAsia="en-GB"/>
+        </w:rPr>
+        <w:t>tres</w:t>
+      </w:r>
+      <w:r>
+        <w:rPr>
+          <w:lang w:eastAsia="en-GB"/>
+        </w:rPr>
+        <w:t xml:space="preserve"> unidad</w:t>
+      </w:r>
+      <w:r>
+        <w:rPr>
+          <w:lang w:eastAsia="en-GB"/>
+        </w:rPr>
+        <w:t>es</w:t>
+      </w:r>
+      <w:r>
+        <w:rPr>
+          <w:lang w:eastAsia="en-GB"/>
+        </w:rPr>
+        <w:t xml:space="preserve"> de cada equipo informático</w:t>
+      </w:r>
+      <w:r>
+        <w:rPr>
+          <w:lang w:eastAsia="en-GB"/>
+        </w:rPr>
+        <w:t xml:space="preserve"> y algunos elementos de mobiliario</w:t>
+      </w:r>
+      <w:r>
+        <w:rPr>
+          <w:lang w:eastAsia="en-GB"/>
+        </w:rPr>
+        <w:t>.</w:t>
+      </w:r>
+      <w:r>
+        <w:rPr>
+          <w:lang w:eastAsia="en-GB"/>
+        </w:rPr>
+        <w:t xml:space="preserve"> </w:t>
+      </w:r>
+      <w:r>
+        <w:rPr>
+          <w:lang w:eastAsia="en-GB"/>
+        </w:rPr>
+        <w:t>Como suministros, se sumarán el internet y la electricidad</w:t>
+      </w:r>
+      <w:r>
+        <w:rPr>
+          <w:lang w:eastAsia="en-GB"/>
+        </w:rPr>
+        <w:t>.</w:t>
+      </w:r>
+    </w:p>
+    <w:p>
+      <w:pPr>
+        <w:ind w:left="709"/>
+        <w:rPr>
+          <w:lang w:eastAsia="en-GB"/>
+        </w:rPr>
+      </w:pPr>
+      <w:r>
+        <w:rPr>
+          <w:lang w:eastAsia="en-GB"/>
+        </w:rPr>
+        <w:t xml:space="preserve">En lo que se refiere a otros gastos, </w:t>
+      </w:r>
+      <w:r>
+        <w:rPr>
+          <w:lang w:eastAsia="en-GB"/>
+        </w:rPr>
+        <w:t>se va a incluir aquí la publicidad. El primer año la campaña será muy fuerte, pero en los otros años el coste se va a dividir entre 4, ya que solo habrá 3 campañas de publicidad.</w:t>
+      </w:r>
+    </w:p>
+    <w:p>
+      <w:pPr>
+        <w:ind w:left="709"/>
+        <w:rPr>
+          <w:lang w:eastAsia="en-GB"/>
+        </w:rPr>
+      </w:pPr>
+      <w:r>
+        <w:rPr>
+          <w:lang w:eastAsia="en-GB"/>
+        </w:rPr>
+        <w:t xml:space="preserve">Con respecto a los sueldos, ahí se incluirán tanto los de los socios-propietarios como los de los trabajadores por cuenta ajena. </w:t>
+      </w:r>
+      <w:r>
+        <w:rPr>
+          <w:lang w:eastAsia="en-GB"/>
+        </w:rPr>
+        <w:t>Sin embargo, sus cotizaciones se van a distinguir en varios apartados. Habrá un aumento del 2% del salario cada año</w:t>
+      </w:r>
+      <w:r>
+        <w:rPr>
+          <w:lang w:eastAsia="en-GB"/>
+        </w:rPr>
+        <w:t xml:space="preserve"> para mantener, en la medida de lo posible, el poder adquisitivo de los trabajadores</w:t>
+      </w:r>
+      <w:r>
+        <w:rPr>
+          <w:lang w:eastAsia="en-GB"/>
+        </w:rPr>
+        <w:t xml:space="preserve">. </w:t>
+      </w:r>
+    </w:p>
+    <w:p>
+      <w:pPr>
+        <w:ind w:left="709"/>
+        <w:rPr>
+          <w:lang w:eastAsia="en-GB"/>
+        </w:rPr>
+      </w:pPr>
+      <w:r>
+        <w:rPr>
+          <w:noProof/>
+          <w:lang w:eastAsia="en-GB"/>
+        </w:rPr>
+        <w:lastRenderedPageBreak/>
+        <w:drawing>
+          <wp:inline distT="0" distB="0" distL="0" distR="0" wp14:anchorId="191C7573" wp14:editId="3A094A3D">
+            <wp:extent cx="5410200" cy="6771640"/>
+            <wp:effectExtent l="0" t="0" r="0" b="0"/>
+            <wp:docPr id="1248136752" name="Imagen 3"/>
+            <wp:cNvGraphicFramePr>
+              <a:graphicFrameLocks xmlns:a="http://schemas.openxmlformats.org/drawingml/2006/main" noChangeAspect="1"/>
+            </wp:cNvGraphicFramePr>
+            <a:graphic xmlns:a="http://schemas.openxmlformats.org/drawingml/2006/main">
+              <a:graphicData uri="http://schemas.openxmlformats.org/drawingml/2006/picture">
+                <pic:pic xmlns:pic="http://schemas.openxmlformats.org/drawingml/2006/picture">
+                  <pic:nvPicPr>
+                    <pic:cNvPr id="0" name="Picture 3"/>
+                    <pic:cNvPicPr>
+                      <a:picLocks noChangeAspect="1" noChangeArrowheads="1"/>
+                    </pic:cNvPicPr>
+                  </pic:nvPicPr>
+                  <pic:blipFill>
+                    <a:blip r:embed="rId33">
+                      <a:extLst>
+                        <a:ext uri="{28A0092B-C50C-407E-A947-70E740481C1C}">
+                          <a14:useLocalDpi xmlns:a14="http://schemas.microsoft.com/office/drawing/2010/main" val="0"/>
+                        </a:ext>
+                      </a:extLst>
+                    </a:blip>
+                    <a:srcRect/>
+                    <a:stretch>
+                      <a:fillRect/>
+                    </a:stretch>
+                  </pic:blipFill>
+                  <pic:spPr bwMode="auto">
+                    <a:xfrm>
+                      <a:off x="0" y="0"/>
+                      <a:ext cx="5410200" cy="6771640"/>
+                    </a:xfrm>
+                    <a:prstGeom prst="rect">
+                      <a:avLst/>
+                    </a:prstGeom>
+                    <a:noFill/>
+                    <a:ln>
+                      <a:noFill/>
+                    </a:ln>
+                  </pic:spPr>
+                </pic:pic>
+              </a:graphicData>
+            </a:graphic>
+          </wp:inline>
+        </w:drawing>
+      </w:r>
+    </w:p>
+    <w:p>
+      <w:pPr>
+        <w:ind w:left="709"/>
+        <w:rPr>
+          <w:lang w:eastAsia="en-GB"/>
+        </w:rPr>
+      </w:pPr>
+    </w:p>
+    <w:p>
+      <w:pPr>
+        <w:rPr>
+          <w:lang w:eastAsia="en-GB"/>
+        </w:rPr>
+      </w:pPr>
+    </w:p>
+    <w:p>
+      <w:pPr>
+        <w:rPr>
+          <w:lang w:eastAsia="en-GB"/>
+        </w:rPr>
+      </w:pPr>
+    </w:p>
+    <w:p>
+      <w:pPr>
+        <w:rPr>
+          <w:lang w:eastAsia="en-GB"/>
+        </w:rPr>
+      </w:pPr>
+    </w:p>
+    <w:p>
+      <w:pPr>
+        <w:pStyle w:val="Ttulo2"/>
+        <w:rPr>
+          <w:rFonts w:asciiTheme="minorHAnsi" w:hAnsiTheme="minorHAnsi" w:cstheme="minorHAnsi"/>
+          <w:b/>
+          <w:bCs/>
+          <w:color w:val="auto"/>
+          <w:sz w:val="28"/>
+          <w:szCs w:val="28"/>
+          <w:lang w:eastAsia="en-GB"/>
+        </w:rPr>
+      </w:pPr>
+      <w:r>
+        <w:rPr>
+          <w:rFonts w:asciiTheme="minorHAnsi" w:hAnsiTheme="minorHAnsi" w:cstheme="minorHAnsi"/>
+          <w:b/>
+          <w:bCs/>
+          <w:color w:val="auto"/>
+          <w:sz w:val="28"/>
+          <w:szCs w:val="28"/>
+          <w:lang w:eastAsia="en-GB"/>
+        </w:rPr>
+        <w:lastRenderedPageBreak/>
+        <w:tab/>
+      </w:r>
+      <w:bookmarkStart w:id="9" w:name="_Toc159704339"/>
+      <w:r>
+        <w:rPr>
+          <w:rFonts w:asciiTheme="minorHAnsi" w:hAnsiTheme="minorHAnsi" w:cstheme="minorHAnsi"/>
+          <w:b/>
+          <w:bCs/>
+          <w:color w:val="auto"/>
+          <w:sz w:val="28"/>
+          <w:szCs w:val="28"/>
+          <w:lang w:eastAsia="en-GB"/>
+        </w:rPr>
+        <w:t>9.4 Cuenta de Resultados</w:t>
+      </w:r>
+      <w:bookmarkEnd w:id="9"/>
+    </w:p>
+    <w:p>
+      <w:pPr>
+        <w:ind w:left="709"/>
+        <w:rPr>
+          <w:lang w:eastAsia="en-GB"/>
+        </w:rPr>
+      </w:pPr>
+      <w:r>
+        <w:rPr>
+          <w:lang w:eastAsia="en-GB"/>
+        </w:rPr>
+        <w:t xml:space="preserve">En lo que respecta a los aprovisionamientos, </w:t>
+      </w:r>
+      <w:r>
+        <w:rPr>
+          <w:lang w:eastAsia="en-GB"/>
+        </w:rPr>
+        <w:t>se considerarán material de oficina como papel, grapas y archivadores, así como un dispensador de agua para los empleados y visitantes. La estructura solo se adquiere una vez, comprando solamente garrafas de 18 litros posteriormente</w:t>
+      </w:r>
+      <w:r>
+        <w:rPr>
+          <w:lang w:eastAsia="en-GB"/>
+        </w:rPr>
+        <w:t xml:space="preserve">. </w:t>
+      </w:r>
+      <w:r>
+        <w:rPr>
+          <w:lang w:eastAsia="en-GB"/>
+        </w:rPr>
+        <w:t>No</w:t>
+      </w:r>
+      <w:r>
+        <w:rPr>
+          <w:lang w:eastAsia="en-GB"/>
+        </w:rPr>
+        <w:t xml:space="preserve"> habrá estos tres primeros años otros ingresos de explotación, ya que nos vamos a centrar exclusivamente en nuestro servicio de desarrollo web. </w:t>
+      </w:r>
+    </w:p>
+    <w:p>
+      <w:pPr>
+        <w:ind w:left="709"/>
+        <w:rPr>
+          <w:lang w:eastAsia="en-GB"/>
+        </w:rPr>
+      </w:pPr>
+      <w:r>
+        <w:rPr>
+          <w:lang w:eastAsia="en-GB"/>
+        </w:rPr>
+        <w:t xml:space="preserve">En los gastos de personal se van a incluir tanto los nueve salarios como las distintas cuotas a la seguridad social, teniendo en cuenta los incrementos anuales expuestos </w:t>
+      </w:r>
+      <w:r>
+        <w:rPr>
+          <w:lang w:eastAsia="en-GB"/>
+        </w:rPr>
+        <w:t xml:space="preserve">anteriormente, sumando una nueva incorporación </w:t>
+      </w:r>
+      <w:r>
+        <w:rPr>
+          <w:lang w:eastAsia="en-GB"/>
+        </w:rPr>
+        <w:t xml:space="preserve">a la plantilla </w:t>
+      </w:r>
+      <w:r>
+        <w:rPr>
+          <w:lang w:eastAsia="en-GB"/>
+        </w:rPr>
+        <w:t>el tercer año</w:t>
+      </w:r>
+      <w:r>
+        <w:rPr>
+          <w:lang w:eastAsia="en-GB"/>
+        </w:rPr>
+        <w:t xml:space="preserve">. </w:t>
+      </w:r>
+    </w:p>
+    <w:p>
+      <w:pPr>
+        <w:ind w:left="709"/>
+        <w:rPr>
+          <w:lang w:eastAsia="en-GB"/>
+        </w:rPr>
+      </w:pPr>
+      <w:r>
+        <w:rPr>
+          <w:lang w:eastAsia="en-GB"/>
+        </w:rPr>
+        <w:t>No</w:t>
+      </w:r>
+      <w:r>
+        <w:rPr>
+          <w:lang w:eastAsia="en-GB"/>
+        </w:rPr>
+        <w:t xml:space="preserve"> se van a sumar otros ingresos financieros, ya que no se dispone de dinero sobrante </w:t>
+      </w:r>
+      <w:r>
+        <w:rPr>
+          <w:lang w:eastAsia="en-GB"/>
+        </w:rPr>
+        <w:t>canalizado a la inversión (</w:t>
+      </w:r>
+      <w:r>
+        <w:rPr>
+          <w:lang w:eastAsia="en-GB"/>
+        </w:rPr>
+        <w:t>más allá del coeficiente de caja obligatorio</w:t>
+      </w:r>
+      <w:r>
+        <w:rPr>
+          <w:lang w:eastAsia="en-GB"/>
+        </w:rPr>
+        <w:t>)</w:t>
+      </w:r>
+      <w:r>
+        <w:rPr>
+          <w:lang w:eastAsia="en-GB"/>
+        </w:rPr>
+        <w:t>.</w:t>
+      </w:r>
+    </w:p>
+    <w:p>
+      <w:pPr>
+        <w:ind w:left="709"/>
+        <w:rPr>
+          <w:lang w:eastAsia="en-GB"/>
+        </w:rPr>
+      </w:pPr>
+      <w:r>
+        <w:rPr>
+          <w:noProof/>
+          <w:lang w:eastAsia="en-GB"/>
+        </w:rPr>
+        <w:drawing>
+          <wp:inline distT="0" distB="0" distL="0" distR="0" wp14:anchorId="4A2BF92F" wp14:editId="00072DFC">
+            <wp:extent cx="5394960" cy="3622040"/>
+            <wp:effectExtent l="0" t="0" r="0" b="0"/>
+            <wp:docPr id="1135782847" name="Imagen 4"/>
+            <wp:cNvGraphicFramePr>
+              <a:graphicFrameLocks xmlns:a="http://schemas.openxmlformats.org/drawingml/2006/main" noChangeAspect="1"/>
+            </wp:cNvGraphicFramePr>
+            <a:graphic xmlns:a="http://schemas.openxmlformats.org/drawingml/2006/main">
+              <a:graphicData uri="http://schemas.openxmlformats.org/drawingml/2006/picture">
+                <pic:pic xmlns:pic="http://schemas.openxmlformats.org/drawingml/2006/picture">
+                  <pic:nvPicPr>
+                    <pic:cNvPr id="0" name="Picture 4"/>
+                    <pic:cNvPicPr>
+                      <a:picLocks noChangeAspect="1" noChangeArrowheads="1"/>
+                    </pic:cNvPicPr>
+                  </pic:nvPicPr>
+                  <pic:blipFill>
+                    <a:blip r:embed="rId34">
+                      <a:extLst>
+                        <a:ext uri="{28A0092B-C50C-407E-A947-70E740481C1C}">
+                          <a14:useLocalDpi xmlns:a14="http://schemas.microsoft.com/office/drawing/2010/main" val="0"/>
+                        </a:ext>
+                      </a:extLst>
+                    </a:blip>
+                    <a:srcRect/>
+                    <a:stretch>
+                      <a:fillRect/>
+                    </a:stretch>
+                  </pic:blipFill>
+                  <pic:spPr bwMode="auto">
+                    <a:xfrm>
+                      <a:off x="0" y="0"/>
+                      <a:ext cx="5394960" cy="3622040"/>
+                    </a:xfrm>
+                    <a:prstGeom prst="rect">
+                      <a:avLst/>
+                    </a:prstGeom>
+                    <a:noFill/>
+                    <a:ln>
+                      <a:noFill/>
+                    </a:ln>
+                  </pic:spPr>
+                </pic:pic>
+              </a:graphicData>
+            </a:graphic>
+          </wp:inline>
+        </w:drawing>
+      </w:r>
+    </w:p>
+    <w:p>
+      <w:pPr>
+        <w:ind w:left="709"/>
+        <w:rPr>
+          <w:lang w:eastAsia="en-GB"/>
+        </w:rPr>
+      </w:pPr>
+    </w:p>
+    <w:p>
+      <w:pPr>
+        <w:rPr>
+          <w:lang w:eastAsia="en-GB"/>
+        </w:rPr>
+      </w:pPr>
+    </w:p>
+    <w:p>
+      <w:pPr>
+        <w:rPr>
+          <w:lang w:eastAsia="en-GB"/>
+        </w:rPr>
+      </w:pPr>
+    </w:p>
+    <w:p>
+      <w:pPr>
+        <w:rPr>
+          <w:lang w:eastAsia="en-GB"/>
+        </w:rPr>
+      </w:pPr>
+    </w:p>
+    <w:p>
+      <w:pPr>
+        <w:rPr>
+          <w:lang w:eastAsia="en-GB"/>
+        </w:rPr>
+      </w:pPr>
+    </w:p>
+    <w:p>
+      <w:pPr>
+        <w:rPr>
+          <w:lang w:eastAsia="en-GB"/>
+        </w:rPr>
+      </w:pPr>
+    </w:p>
+    <w:p>
+      <w:pPr>
+        <w:rPr>
+          <w:lang w:eastAsia="en-GB"/>
+        </w:rPr>
+      </w:pPr>
+    </w:p>
+    <w:p>
+      <w:pPr>
+        <w:pStyle w:val="Ttulo2"/>
+        <w:rPr>
+          <w:rFonts w:asciiTheme="minorHAnsi" w:hAnsiTheme="minorHAnsi" w:cstheme="minorHAnsi"/>
+          <w:b/>
+          <w:bCs/>
+          <w:color w:val="auto"/>
+          <w:sz w:val="28"/>
+          <w:szCs w:val="28"/>
+          <w:lang w:eastAsia="en-GB"/>
+        </w:rPr>
+      </w:pPr>
+      <w:r>
+        <w:rPr>
+          <w:rFonts w:asciiTheme="minorHAnsi" w:hAnsiTheme="minorHAnsi" w:cstheme="minorHAnsi"/>
+          <w:b/>
+          <w:bCs/>
+          <w:color w:val="auto"/>
+          <w:sz w:val="28"/>
+          <w:szCs w:val="28"/>
+          <w:lang w:eastAsia="en-GB"/>
+        </w:rPr>
+        <w:lastRenderedPageBreak/>
+        <w:tab/>
+      </w:r>
+      <w:bookmarkStart w:id="10" w:name="_Toc159704340"/>
+      <w:r>
+        <w:rPr>
+          <w:rFonts w:asciiTheme="minorHAnsi" w:hAnsiTheme="minorHAnsi" w:cstheme="minorHAnsi"/>
+          <w:b/>
+          <w:bCs/>
+          <w:color w:val="auto"/>
+          <w:sz w:val="28"/>
+          <w:szCs w:val="28"/>
+          <w:lang w:eastAsia="en-GB"/>
+        </w:rPr>
         <w:t>9.5 Balance Previsional</w:t>
       </w:r>
       <w:bookmarkEnd w:id="10"/>
@@ -6630,8 +7028,179 @@
         <w:t>Al tratarse de una empresa tecnológica que cuenta con una oficina en alquiler, para los tres cursos económicos se va a suponer que no hay ni terrenos, ni construcciones, ni maquinaria, ni herramientas ni elementos de transporte. En la parte del realizable, tampoco se puede contabilizar, ya que lo que se vende son productos digitales intangibles bajo demanda, por lo que no hay manera de cuantificar su inventario de existencias en un sentido tradicional.</w:t>
       </w:r>
     </w:p>
+    <w:p>
+      <w:pPr>
+        <w:ind w:left="709"/>
+        <w:rPr>
+          <w:lang w:eastAsia="en-GB"/>
+        </w:rPr>
+      </w:pPr>
+      <w:r>
+        <w:rPr>
+          <w:lang w:eastAsia="en-GB"/>
+        </w:rPr>
+        <w:t xml:space="preserve">Además, </w:t>
+      </w:r>
+      <w:r>
+        <w:rPr>
+          <w:lang w:eastAsia="en-GB"/>
+        </w:rPr>
+        <w:t>la gran mayoría de</w:t>
+      </w:r>
+      <w:r>
+        <w:rPr>
+          <w:lang w:eastAsia="en-GB"/>
+        </w:rPr>
+        <w:t xml:space="preserve"> deudas y obligaciones no son exigibles en el corto plazo</w:t>
+      </w:r>
+      <w:r>
+        <w:rPr>
+          <w:lang w:eastAsia="en-GB"/>
+        </w:rPr>
+        <w:t xml:space="preserve">, por lo que el pasivo corriente tiene muchísimo menos peso que </w:t>
+      </w:r>
+      <w:proofErr w:type="spellStart"/>
+      <w:r>
+        <w:rPr>
+          <w:lang w:eastAsia="en-GB"/>
+        </w:rPr>
+        <w:t>el</w:t>
+      </w:r>
+      <w:proofErr w:type="spellEnd"/>
+      <w:r>
+        <w:rPr>
+          <w:lang w:eastAsia="en-GB"/>
+        </w:rPr>
+        <w:t xml:space="preserve"> no corriente, donde figuran las cantidades a devolver por la ayuda del ICO. </w:t>
+      </w:r>
+    </w:p>
+    <w:p>
+      <w:pPr>
+        <w:ind w:left="709"/>
+        <w:rPr>
+          <w:lang w:eastAsia="en-GB"/>
+        </w:rPr>
+      </w:pPr>
+      <w:r>
+        <w:rPr>
+          <w:noProof/>
+          <w:lang w:eastAsia="en-GB"/>
+        </w:rPr>
+        <w:drawing>
+          <wp:inline distT="0" distB="0" distL="0" distR="0" wp14:anchorId="348073F3" wp14:editId="2F57BC09">
+            <wp:extent cx="5394960" cy="4704080"/>
+            <wp:effectExtent l="0" t="0" r="0" b="1270"/>
+            <wp:docPr id="1065384676" name="Imagen 5"/>
+            <wp:cNvGraphicFramePr>
+              <a:graphicFrameLocks xmlns:a="http://schemas.openxmlformats.org/drawingml/2006/main" noChangeAspect="1"/>
+            </wp:cNvGraphicFramePr>
+            <a:graphic xmlns:a="http://schemas.openxmlformats.org/drawingml/2006/main">
+              <a:graphicData uri="http://schemas.openxmlformats.org/drawingml/2006/picture">
+                <pic:pic xmlns:pic="http://schemas.openxmlformats.org/drawingml/2006/picture">
+                  <pic:nvPicPr>
+                    <pic:cNvPr id="0" name="Picture 5"/>
+                    <pic:cNvPicPr>
+                      <a:picLocks noChangeAspect="1" noChangeArrowheads="1"/>
+                    </pic:cNvPicPr>
+                  </pic:nvPicPr>
+                  <pic:blipFill>
+                    <a:blip r:embed="rId35">
+                      <a:extLst>
+                        <a:ext uri="{28A0092B-C50C-407E-A947-70E740481C1C}">
+                          <a14:useLocalDpi xmlns:a14="http://schemas.microsoft.com/office/drawing/2010/main" val="0"/>
+                        </a:ext>
+                      </a:extLst>
+                    </a:blip>
+                    <a:srcRect/>
+                    <a:stretch>
+                      <a:fillRect/>
+                    </a:stretch>
+                  </pic:blipFill>
+                  <pic:spPr bwMode="auto">
+                    <a:xfrm>
+                      <a:off x="0" y="0"/>
+                      <a:ext cx="5394960" cy="4704080"/>
+                    </a:xfrm>
+                    <a:prstGeom prst="rect">
+                      <a:avLst/>
+                    </a:prstGeom>
+                    <a:noFill/>
+                    <a:ln>
+                      <a:noFill/>
+                    </a:ln>
+                  </pic:spPr>
+                </pic:pic>
+              </a:graphicData>
+            </a:graphic>
+          </wp:inline>
+        </w:drawing>
+      </w:r>
+    </w:p>
+    <w:p>
+      <w:pPr>
+        <w:ind w:left="709"/>
+        <w:rPr>
+          <w:lang w:eastAsia="en-GB"/>
+        </w:rPr>
+      </w:pPr>
+      <w:r>
+        <w:rPr>
+          <w:noProof/>
+          <w:lang w:eastAsia="en-GB"/>
+        </w:rPr>
+        <w:lastRenderedPageBreak/>
+        <w:drawing>
+          <wp:inline distT="0" distB="0" distL="0" distR="0" wp14:anchorId="2CF68752" wp14:editId="33044ABC">
+            <wp:extent cx="5394960" cy="2443480"/>
+            <wp:effectExtent l="0" t="0" r="0" b="0"/>
+            <wp:docPr id="329370606" name="Imagen 6"/>
+            <wp:cNvGraphicFramePr>
+              <a:graphicFrameLocks xmlns:a="http://schemas.openxmlformats.org/drawingml/2006/main" noChangeAspect="1"/>
+            </wp:cNvGraphicFramePr>
+            <a:graphic xmlns:a="http://schemas.openxmlformats.org/drawingml/2006/main">
+              <a:graphicData uri="http://schemas.openxmlformats.org/drawingml/2006/picture">
+                <pic:pic xmlns:pic="http://schemas.openxmlformats.org/drawingml/2006/picture">
+                  <pic:nvPicPr>
+                    <pic:cNvPr id="0" name="Picture 6"/>
+                    <pic:cNvPicPr>
+                      <a:picLocks noChangeAspect="1" noChangeArrowheads="1"/>
+                    </pic:cNvPicPr>
+                  </pic:nvPicPr>
+                  <pic:blipFill>
+                    <a:blip r:embed="rId36">
+                      <a:extLst>
+                        <a:ext uri="{28A0092B-C50C-407E-A947-70E740481C1C}">
+                          <a14:useLocalDpi xmlns:a14="http://schemas.microsoft.com/office/drawing/2010/main" val="0"/>
+                        </a:ext>
+                      </a:extLst>
+                    </a:blip>
+                    <a:srcRect/>
+                    <a:stretch>
+                      <a:fillRect/>
+                    </a:stretch>
+                  </pic:blipFill>
+                  <pic:spPr bwMode="auto">
+                    <a:xfrm>
+                      <a:off x="0" y="0"/>
+                      <a:ext cx="5394960" cy="2443480"/>
+                    </a:xfrm>
+                    <a:prstGeom prst="rect">
+                      <a:avLst/>
+                    </a:prstGeom>
+                    <a:noFill/>
+                    <a:ln>
+                      <a:noFill/>
+                    </a:ln>
+                  </pic:spPr>
+                </pic:pic>
+              </a:graphicData>
+            </a:graphic>
+          </wp:inline>
+        </w:drawing>
+      </w:r>
+    </w:p>
     <w:sectPr>
-      <w:footerReference w:type="default" r:id="rId33"/>
+      <w:footerReference w:type="default" r:id="rId37"/>
       <w:pgSz w:w="11906" w:h="16838"/>
       <w:pgMar w:top="1417" w:right="1701" w:bottom="1417" w:left="1701" w:header="708" w:footer="708" w:gutter="0"/>
       <w:pgNumType w:start="0"/>

</xml_diff>